<commit_message>
Add CVDHX, BMI to Bivariate Analyses
</commit_message>
<xml_diff>
--- a/tables/Comparative Table - Included Subjects by Adherence - FORMATTED.docx
+++ b/tables/Comparative Table - Included Subjects by Adherence - FORMATTED.docx
@@ -761,7 +761,25 @@
                 <w:sz w:val="22"/>
                 <w:szCs w:val="22"/>
               </w:rPr>
-              <w:t>64.8 (64.0 - 65.6); SD:11.4; Range: 22 - 80</w:t>
+              <w:t>64.8 (64.0 - 65.6); SD:</w:t>
+            </w:r>
+            <w:r>
+              <w:rPr>
+                <w:rFonts w:ascii="Arial" w:eastAsia="Arial" w:hAnsi="Arial" w:cs="Arial"/>
+                <w:color w:val="000000"/>
+                <w:sz w:val="22"/>
+                <w:szCs w:val="22"/>
+              </w:rPr>
+              <w:t xml:space="preserve"> </w:t>
+            </w:r>
+            <w:r>
+              <w:rPr>
+                <w:rFonts w:ascii="Arial" w:eastAsia="Arial" w:hAnsi="Arial" w:cs="Arial"/>
+                <w:color w:val="000000"/>
+                <w:sz w:val="22"/>
+                <w:szCs w:val="22"/>
+              </w:rPr>
+              <w:t>11.4; Range: 22 - 80</w:t>
             </w:r>
           </w:p>
         </w:tc>
@@ -832,7 +850,25 @@
                 <w:sz w:val="22"/>
                 <w:szCs w:val="22"/>
               </w:rPr>
-              <w:t>57.7 (56.3 - 59.0); SD:13.8; Range: 20 - 80</w:t>
+              <w:t>57.7 (56.3 - 59.0); SD:</w:t>
+            </w:r>
+            <w:r>
+              <w:rPr>
+                <w:rFonts w:ascii="Arial" w:eastAsia="Arial" w:hAnsi="Arial" w:cs="Arial"/>
+                <w:color w:val="000000"/>
+                <w:sz w:val="22"/>
+                <w:szCs w:val="22"/>
+              </w:rPr>
+              <w:t xml:space="preserve"> </w:t>
+            </w:r>
+            <w:r>
+              <w:rPr>
+                <w:rFonts w:ascii="Arial" w:eastAsia="Arial" w:hAnsi="Arial" w:cs="Arial"/>
+                <w:color w:val="000000"/>
+                <w:sz w:val="22"/>
+                <w:szCs w:val="22"/>
+              </w:rPr>
+              <w:t>13.8; Range: 20 - 80</w:t>
             </w:r>
           </w:p>
         </w:tc>
@@ -860,6 +896,36 @@
                 <w:szCs w:val="20"/>
               </w:rPr>
             </w:pPr>
+            <w:r>
+              <w:rPr>
+                <w:sz w:val="20"/>
+                <w:szCs w:val="20"/>
+              </w:rPr>
+              <w:t>t</w:t>
+            </w:r>
+            <w:r>
+              <w:rPr>
+                <w:sz w:val="20"/>
+                <w:szCs w:val="20"/>
+                <w:vertAlign w:val="subscript"/>
+              </w:rPr>
+              <w:t>692.18</w:t>
+            </w:r>
+            <w:r>
+              <w:rPr>
+                <w:sz w:val="20"/>
+                <w:szCs w:val="20"/>
+              </w:rPr>
+              <w:t xml:space="preserve"> = -8.921</w:t>
+            </w:r>
+            <w:r>
+              <w:rPr>
+                <w:sz w:val="20"/>
+                <w:szCs w:val="20"/>
+              </w:rPr>
+              <w:br/>
+              <w:t>p &lt; 0.0001</w:t>
+            </w:r>
           </w:p>
         </w:tc>
       </w:tr>
@@ -883,13 +949,21 @@
               <w:spacing w:before="100" w:after="100"/>
               <w:ind w:left="100" w:right="100"/>
               <w:rPr>
-                <w:rFonts w:ascii="Arial" w:eastAsia="Arial" w:hAnsi="Arial" w:cs="Arial"/>
                 <w:iCs w:val="0"/>
-                <w:color w:val="000000"/>
-                <w:sz w:val="20"/>
-                <w:szCs w:val="20"/>
-              </w:rPr>
-            </w:pPr>
+                <w:sz w:val="20"/>
+                <w:szCs w:val="20"/>
+              </w:rPr>
+            </w:pPr>
+            <w:r>
+              <w:rPr>
+                <w:rFonts w:ascii="Arial" w:eastAsia="Arial" w:hAnsi="Arial" w:cs="Arial"/>
+                <w:iCs w:val="0"/>
+                <w:color w:val="000000"/>
+                <w:sz w:val="20"/>
+                <w:szCs w:val="20"/>
+              </w:rPr>
+              <w:t>Sex</w:t>
+            </w:r>
           </w:p>
         </w:tc>
         <w:tc>
@@ -909,20 +983,18 @@
               <w:ind w:left="100" w:right="100"/>
               <w:cnfStyle w:val="000000100000" w:firstRow="0" w:lastRow="0" w:firstColumn="0" w:lastColumn="0" w:oddVBand="0" w:evenVBand="0" w:oddHBand="1" w:evenHBand="0" w:firstRowFirstColumn="0" w:firstRowLastColumn="0" w:lastRowFirstColumn="0" w:lastRowLastColumn="0"/>
               <w:rPr>
-                <w:rFonts w:ascii="Arial" w:eastAsia="Arial" w:hAnsi="Arial" w:cs="Arial"/>
-                <w:color w:val="000000"/>
-                <w:sz w:val="22"/>
-                <w:szCs w:val="22"/>
-              </w:rPr>
-            </w:pPr>
-            <w:r>
-              <w:rPr>
-                <w:rFonts w:ascii="Arial" w:eastAsia="Arial" w:hAnsi="Arial" w:cs="Arial"/>
-                <w:color w:val="000000"/>
-                <w:sz w:val="22"/>
-                <w:szCs w:val="22"/>
-              </w:rPr>
-              <w:t>Median (95% CI)</w:t>
+                <w:sz w:val="20"/>
+                <w:szCs w:val="20"/>
+              </w:rPr>
+            </w:pPr>
+            <w:r>
+              <w:rPr>
+                <w:rFonts w:ascii="Arial" w:eastAsia="Arial" w:hAnsi="Arial" w:cs="Arial"/>
+                <w:color w:val="000000"/>
+                <w:sz w:val="22"/>
+                <w:szCs w:val="22"/>
+              </w:rPr>
+              <w:t>Male</w:t>
             </w:r>
           </w:p>
         </w:tc>
@@ -944,20 +1016,18 @@
               <w:jc w:val="right"/>
               <w:cnfStyle w:val="000000100000" w:firstRow="0" w:lastRow="0" w:firstColumn="0" w:lastColumn="0" w:oddVBand="0" w:evenVBand="0" w:oddHBand="1" w:evenHBand="0" w:firstRowFirstColumn="0" w:firstRowLastColumn="0" w:lastRowFirstColumn="0" w:lastRowLastColumn="0"/>
               <w:rPr>
-                <w:rFonts w:ascii="Arial" w:eastAsia="Arial" w:hAnsi="Arial" w:cs="Arial"/>
-                <w:color w:val="000000"/>
-                <w:sz w:val="22"/>
-                <w:szCs w:val="22"/>
-              </w:rPr>
-            </w:pPr>
-            <w:r>
-              <w:rPr>
-                <w:rFonts w:ascii="Arial" w:eastAsia="Arial" w:hAnsi="Arial" w:cs="Arial"/>
-                <w:color w:val="000000"/>
-                <w:sz w:val="22"/>
-                <w:szCs w:val="22"/>
-              </w:rPr>
-              <w:t>767</w:t>
+                <w:sz w:val="20"/>
+                <w:szCs w:val="20"/>
+              </w:rPr>
+            </w:pPr>
+            <w:r>
+              <w:rPr>
+                <w:rFonts w:ascii="Arial" w:eastAsia="Arial" w:hAnsi="Arial" w:cs="Arial"/>
+                <w:color w:val="000000"/>
+                <w:sz w:val="22"/>
+                <w:szCs w:val="22"/>
+              </w:rPr>
+              <w:t>381</w:t>
             </w:r>
           </w:p>
         </w:tc>
@@ -978,20 +1048,18 @@
               <w:ind w:left="100" w:right="100"/>
               <w:cnfStyle w:val="000000100000" w:firstRow="0" w:lastRow="0" w:firstColumn="0" w:lastColumn="0" w:oddVBand="0" w:evenVBand="0" w:oddHBand="1" w:evenHBand="0" w:firstRowFirstColumn="0" w:firstRowLastColumn="0" w:lastRowFirstColumn="0" w:lastRowLastColumn="0"/>
               <w:rPr>
-                <w:rFonts w:ascii="Arial" w:eastAsia="Arial" w:hAnsi="Arial" w:cs="Arial"/>
-                <w:color w:val="000000"/>
-                <w:sz w:val="22"/>
-                <w:szCs w:val="22"/>
-              </w:rPr>
-            </w:pPr>
-            <w:r>
-              <w:rPr>
-                <w:rFonts w:ascii="Arial" w:eastAsia="Arial" w:hAnsi="Arial" w:cs="Arial"/>
-                <w:color w:val="000000"/>
-                <w:sz w:val="22"/>
-                <w:szCs w:val="22"/>
-              </w:rPr>
-              <w:t>66 (65 - 67); IQR: (57.5 - 74); Range: 22 - 80</w:t>
+                <w:sz w:val="20"/>
+                <w:szCs w:val="20"/>
+              </w:rPr>
+            </w:pPr>
+            <w:r>
+              <w:rPr>
+                <w:rFonts w:ascii="Arial" w:eastAsia="Arial" w:hAnsi="Arial" w:cs="Arial"/>
+                <w:color w:val="000000"/>
+                <w:sz w:val="22"/>
+                <w:szCs w:val="22"/>
+              </w:rPr>
+              <w:t>49.7 (46.1 - 53.2)</w:t>
             </w:r>
           </w:p>
         </w:tc>
@@ -1013,20 +1081,18 @@
               <w:jc w:val="right"/>
               <w:cnfStyle w:val="000000100000" w:firstRow="0" w:lastRow="0" w:firstColumn="0" w:lastColumn="0" w:oddVBand="0" w:evenVBand="0" w:oddHBand="1" w:evenHBand="0" w:firstRowFirstColumn="0" w:firstRowLastColumn="0" w:lastRowFirstColumn="0" w:lastRowLastColumn="0"/>
               <w:rPr>
-                <w:rFonts w:ascii="Arial" w:eastAsia="Arial" w:hAnsi="Arial" w:cs="Arial"/>
-                <w:color w:val="000000"/>
-                <w:sz w:val="22"/>
-                <w:szCs w:val="22"/>
-              </w:rPr>
-            </w:pPr>
-            <w:r>
-              <w:rPr>
-                <w:rFonts w:ascii="Arial" w:eastAsia="Arial" w:hAnsi="Arial" w:cs="Arial"/>
-                <w:color w:val="000000"/>
-                <w:sz w:val="22"/>
-                <w:szCs w:val="22"/>
-              </w:rPr>
-              <w:t>401</w:t>
+                <w:sz w:val="20"/>
+                <w:szCs w:val="20"/>
+              </w:rPr>
+            </w:pPr>
+            <w:r>
+              <w:rPr>
+                <w:rFonts w:ascii="Arial" w:eastAsia="Arial" w:hAnsi="Arial" w:cs="Arial"/>
+                <w:color w:val="000000"/>
+                <w:sz w:val="22"/>
+                <w:szCs w:val="22"/>
+              </w:rPr>
+              <w:t>225</w:t>
             </w:r>
           </w:p>
         </w:tc>
@@ -1047,44 +1113,80 @@
               <w:ind w:left="100" w:right="100"/>
               <w:cnfStyle w:val="000000100000" w:firstRow="0" w:lastRow="0" w:firstColumn="0" w:lastColumn="0" w:oddVBand="0" w:evenVBand="0" w:oddHBand="1" w:evenHBand="0" w:firstRowFirstColumn="0" w:firstRowLastColumn="0" w:lastRowFirstColumn="0" w:lastRowLastColumn="0"/>
               <w:rPr>
-                <w:rFonts w:ascii="Arial" w:eastAsia="Arial" w:hAnsi="Arial" w:cs="Arial"/>
-                <w:color w:val="000000"/>
-                <w:sz w:val="22"/>
-                <w:szCs w:val="22"/>
-              </w:rPr>
-            </w:pPr>
-            <w:r>
-              <w:rPr>
-                <w:rFonts w:ascii="Arial" w:eastAsia="Arial" w:hAnsi="Arial" w:cs="Arial"/>
-                <w:color w:val="000000"/>
-                <w:sz w:val="22"/>
-                <w:szCs w:val="22"/>
-              </w:rPr>
-              <w:t>59 (58 - 60); IQR: (49 - 68); Range: 20 - 80</w:t>
+                <w:sz w:val="20"/>
+                <w:szCs w:val="20"/>
+              </w:rPr>
+            </w:pPr>
+            <w:r>
+              <w:rPr>
+                <w:rFonts w:ascii="Arial" w:eastAsia="Arial" w:hAnsi="Arial" w:cs="Arial"/>
+                <w:color w:val="000000"/>
+                <w:sz w:val="22"/>
+                <w:szCs w:val="22"/>
+              </w:rPr>
+              <w:t>56.1 (51.2 - 60.9)</w:t>
             </w:r>
           </w:p>
         </w:tc>
         <w:tc>
           <w:tcPr>
             <w:tcW w:w="1530" w:type="dxa"/>
-            <w:vAlign w:val="center"/>
-          </w:tcPr>
-          <w:p>
-            <w:pPr>
-              <w:pBdr>
-                <w:top w:val="none" w:sz="0" w:space="0" w:color="000000"/>
-                <w:left w:val="none" w:sz="0" w:space="0" w:color="000000"/>
-                <w:bottom w:val="none" w:sz="0" w:space="0" w:color="000000"/>
-                <w:right w:val="none" w:sz="0" w:space="0" w:color="000000"/>
-              </w:pBdr>
-              <w:spacing w:before="100" w:after="100"/>
-              <w:ind w:right="100"/>
-              <w:cnfStyle w:val="000000100000" w:firstRow="0" w:lastRow="0" w:firstColumn="0" w:lastColumn="0" w:oddVBand="0" w:evenVBand="0" w:oddHBand="1" w:evenHBand="0" w:firstRowFirstColumn="0" w:firstRowLastColumn="0" w:lastRowFirstColumn="0" w:lastRowLastColumn="0"/>
-              <w:rPr>
-                <w:sz w:val="20"/>
-                <w:szCs w:val="20"/>
-              </w:rPr>
-            </w:pPr>
+          </w:tcPr>
+          <w:p>
+            <w:pPr>
+              <w:pBdr>
+                <w:top w:val="none" w:sz="0" w:space="0" w:color="000000"/>
+                <w:left w:val="none" w:sz="0" w:space="0" w:color="000000"/>
+                <w:bottom w:val="none" w:sz="0" w:space="0" w:color="000000"/>
+                <w:right w:val="none" w:sz="0" w:space="0" w:color="000000"/>
+              </w:pBdr>
+              <w:spacing w:before="100" w:after="100"/>
+              <w:ind w:left="100" w:right="100"/>
+              <w:jc w:val="right"/>
+              <w:cnfStyle w:val="000000100000" w:firstRow="0" w:lastRow="0" w:firstColumn="0" w:lastColumn="0" w:oddVBand="0" w:evenVBand="0" w:oddHBand="1" w:evenHBand="0" w:firstRowFirstColumn="0" w:firstRowLastColumn="0" w:lastRowFirstColumn="0" w:lastRowLastColumn="0"/>
+              <w:rPr>
+                <w:sz w:val="20"/>
+                <w:szCs w:val="20"/>
+              </w:rPr>
+            </w:pPr>
+            <w:r>
+              <w:rPr>
+                <w:sz w:val="20"/>
+                <w:szCs w:val="20"/>
+              </w:rPr>
+              <w:t>χ</w:t>
+            </w:r>
+            <w:r>
+              <w:rPr>
+                <w:sz w:val="20"/>
+                <w:szCs w:val="20"/>
+                <w:vertAlign w:val="superscript"/>
+              </w:rPr>
+              <w:t>2</w:t>
+            </w:r>
+            <w:r>
+              <w:rPr>
+                <w:sz w:val="20"/>
+                <w:szCs w:val="20"/>
+                <w:vertAlign w:val="subscript"/>
+              </w:rPr>
+              <w:t>1</w:t>
+            </w:r>
+            <w:r>
+              <w:rPr>
+                <w:sz w:val="20"/>
+                <w:szCs w:val="20"/>
+              </w:rPr>
+              <w:t>=4.1148</w:t>
+            </w:r>
+            <w:r>
+              <w:rPr>
+                <w:sz w:val="20"/>
+                <w:szCs w:val="20"/>
+              </w:rPr>
+              <w:br/>
+              <w:t>p = 0.04251</w:t>
+            </w:r>
           </w:p>
         </w:tc>
       </w:tr>
@@ -1104,22 +1206,13 @@
               </w:pBdr>
               <w:spacing w:before="100" w:after="100"/>
               <w:ind w:left="100" w:right="100"/>
+              <w:jc w:val="center"/>
               <w:rPr>
                 <w:iCs w:val="0"/>
                 <w:sz w:val="20"/>
                 <w:szCs w:val="20"/>
               </w:rPr>
             </w:pPr>
-            <w:r>
-              <w:rPr>
-                <w:rFonts w:ascii="Arial" w:eastAsia="Arial" w:hAnsi="Arial" w:cs="Arial"/>
-                <w:iCs w:val="0"/>
-                <w:color w:val="000000"/>
-                <w:sz w:val="20"/>
-                <w:szCs w:val="20"/>
-              </w:rPr>
-              <w:t>Sex</w:t>
-            </w:r>
           </w:p>
         </w:tc>
         <w:tc>
@@ -1150,7 +1243,7 @@
                 <w:sz w:val="22"/>
                 <w:szCs w:val="22"/>
               </w:rPr>
-              <w:t>Male</w:t>
+              <w:t>Female</w:t>
             </w:r>
           </w:p>
         </w:tc>
@@ -1183,7 +1276,7 @@
                 <w:sz w:val="22"/>
                 <w:szCs w:val="22"/>
               </w:rPr>
-              <w:t>381</w:t>
+              <w:t>386</w:t>
             </w:r>
           </w:p>
         </w:tc>
@@ -1215,7 +1308,7 @@
                 <w:sz w:val="22"/>
                 <w:szCs w:val="22"/>
               </w:rPr>
-              <w:t>49.7 (46.1 - 53.2)</w:t>
+              <w:t>50.3 (46.8 - 53.9)</w:t>
             </w:r>
           </w:p>
         </w:tc>
@@ -1248,7 +1341,7 @@
                 <w:sz w:val="22"/>
                 <w:szCs w:val="22"/>
               </w:rPr>
-              <w:t>225</w:t>
+              <w:t>176</w:t>
             </w:r>
           </w:p>
         </w:tc>
@@ -1280,7 +1373,7 @@
                 <w:sz w:val="22"/>
                 <w:szCs w:val="22"/>
               </w:rPr>
-              <w:t>56.1 (51.2 - 60.9)</w:t>
+              <w:t>43.9 (39.1 - 48.8)</w:t>
             </w:r>
           </w:p>
         </w:tc>
@@ -1327,13 +1420,42 @@
               </w:pBdr>
               <w:spacing w:before="100" w:after="100"/>
               <w:ind w:left="100" w:right="100"/>
-              <w:jc w:val="center"/>
               <w:rPr>
                 <w:iCs w:val="0"/>
                 <w:sz w:val="20"/>
                 <w:szCs w:val="20"/>
               </w:rPr>
             </w:pPr>
+            <w:r>
+              <w:rPr>
+                <w:rFonts w:ascii="Arial" w:eastAsia="Arial" w:hAnsi="Arial" w:cs="Arial"/>
+                <w:iCs w:val="0"/>
+                <w:color w:val="000000"/>
+                <w:sz w:val="20"/>
+                <w:szCs w:val="20"/>
+              </w:rPr>
+              <w:t>Race/</w:t>
+            </w:r>
+            <w:r>
+              <w:rPr>
+                <w:rFonts w:ascii="Arial" w:eastAsia="Arial" w:hAnsi="Arial" w:cs="Arial"/>
+                <w:iCs w:val="0"/>
+                <w:color w:val="000000"/>
+                <w:sz w:val="20"/>
+                <w:szCs w:val="20"/>
+              </w:rPr>
+              <w:br/>
+            </w:r>
+            <w:r>
+              <w:rPr>
+                <w:rFonts w:ascii="Arial" w:eastAsia="Arial" w:hAnsi="Arial" w:cs="Arial"/>
+                <w:iCs w:val="0"/>
+                <w:color w:val="000000"/>
+                <w:sz w:val="20"/>
+                <w:szCs w:val="20"/>
+              </w:rPr>
+              <w:t>Ethnicity</w:t>
+            </w:r>
           </w:p>
         </w:tc>
         <w:tc>
@@ -1364,7 +1486,7 @@
                 <w:sz w:val="22"/>
                 <w:szCs w:val="22"/>
               </w:rPr>
-              <w:t>Female</w:t>
+              <w:t>Hispanic</w:t>
             </w:r>
           </w:p>
         </w:tc>
@@ -1397,7 +1519,7 @@
                 <w:sz w:val="22"/>
                 <w:szCs w:val="22"/>
               </w:rPr>
-              <w:t>386</w:t>
+              <w:t>119</w:t>
             </w:r>
           </w:p>
         </w:tc>
@@ -1429,7 +1551,7 @@
                 <w:sz w:val="22"/>
                 <w:szCs w:val="22"/>
               </w:rPr>
-              <w:t>50.3 (46.8 - 53.9)</w:t>
+              <w:t>15.5 (13.1 - 18.3)</w:t>
             </w:r>
           </w:p>
         </w:tc>
@@ -1462,7 +1584,7 @@
                 <w:sz w:val="22"/>
                 <w:szCs w:val="22"/>
               </w:rPr>
-              <w:t>176</w:t>
+              <w:t>81</w:t>
             </w:r>
           </w:p>
         </w:tc>
@@ -1494,7 +1616,7 @@
                 <w:sz w:val="22"/>
                 <w:szCs w:val="22"/>
               </w:rPr>
-              <w:t>43.9 (39.1 - 48.8)</w:t>
+              <w:t>20.2 (16.5 - 24.4)</w:t>
             </w:r>
           </w:p>
         </w:tc>
@@ -1519,6 +1641,44 @@
                 <w:szCs w:val="20"/>
               </w:rPr>
             </w:pPr>
+            <w:r>
+              <w:rPr>
+                <w:sz w:val="20"/>
+                <w:szCs w:val="20"/>
+              </w:rPr>
+              <w:t>χ</w:t>
+            </w:r>
+            <w:r>
+              <w:rPr>
+                <w:sz w:val="20"/>
+                <w:szCs w:val="20"/>
+                <w:vertAlign w:val="superscript"/>
+              </w:rPr>
+              <w:t>2</w:t>
+            </w:r>
+            <w:r>
+              <w:rPr>
+                <w:sz w:val="20"/>
+                <w:szCs w:val="20"/>
+                <w:vertAlign w:val="subscript"/>
+              </w:rPr>
+              <w:t>4</w:t>
+            </w:r>
+            <w:r>
+              <w:rPr>
+                <w:sz w:val="20"/>
+                <w:szCs w:val="20"/>
+              </w:rPr>
+              <w:t>=9.8146</w:t>
+            </w:r>
+            <w:r>
+              <w:rPr>
+                <w:sz w:val="20"/>
+                <w:szCs w:val="20"/>
+              </w:rPr>
+              <w:br/>
+              <w:t>p = 0.04367</w:t>
+            </w:r>
           </w:p>
         </w:tc>
       </w:tr>
@@ -1544,36 +1704,6 @@
                 <w:szCs w:val="20"/>
               </w:rPr>
             </w:pPr>
-            <w:r>
-              <w:rPr>
-                <w:rFonts w:ascii="Arial" w:eastAsia="Arial" w:hAnsi="Arial" w:cs="Arial"/>
-                <w:iCs w:val="0"/>
-                <w:color w:val="000000"/>
-                <w:sz w:val="20"/>
-                <w:szCs w:val="20"/>
-              </w:rPr>
-              <w:t>Race/</w:t>
-            </w:r>
-            <w:r>
-              <w:rPr>
-                <w:rFonts w:ascii="Arial" w:eastAsia="Arial" w:hAnsi="Arial" w:cs="Arial"/>
-                <w:iCs w:val="0"/>
-                <w:color w:val="000000"/>
-                <w:sz w:val="20"/>
-                <w:szCs w:val="20"/>
-              </w:rPr>
-              <w:br/>
-            </w:r>
-            <w:r>
-              <w:rPr>
-                <w:rFonts w:ascii="Arial" w:eastAsia="Arial" w:hAnsi="Arial" w:cs="Arial"/>
-                <w:iCs w:val="0"/>
-                <w:color w:val="000000"/>
-                <w:sz w:val="20"/>
-                <w:szCs w:val="20"/>
-              </w:rPr>
-              <w:t>Ethnicity</w:t>
-            </w:r>
           </w:p>
         </w:tc>
         <w:tc>
@@ -1604,7 +1734,7 @@
                 <w:sz w:val="22"/>
                 <w:szCs w:val="22"/>
               </w:rPr>
-              <w:t>Hispanic</w:t>
+              <w:t>Non-Hispanic White</w:t>
             </w:r>
           </w:p>
         </w:tc>
@@ -1637,7 +1767,7 @@
                 <w:sz w:val="22"/>
                 <w:szCs w:val="22"/>
               </w:rPr>
-              <w:t>119</w:t>
+              <w:t>347</w:t>
             </w:r>
           </w:p>
         </w:tc>
@@ -1669,7 +1799,7 @@
                 <w:sz w:val="22"/>
                 <w:szCs w:val="22"/>
               </w:rPr>
-              <w:t>15.5 (13.1 - 18.3)</w:t>
+              <w:t>45.2 (41.7 - 48.8)</w:t>
             </w:r>
           </w:p>
         </w:tc>
@@ -1702,7 +1832,7 @@
                 <w:sz w:val="22"/>
                 <w:szCs w:val="22"/>
               </w:rPr>
-              <w:t>81</w:t>
+              <w:t>161</w:t>
             </w:r>
           </w:p>
         </w:tc>
@@ -1734,7 +1864,7 @@
                 <w:sz w:val="22"/>
                 <w:szCs w:val="22"/>
               </w:rPr>
-              <w:t>20.2 (16.5 - 24.4)</w:t>
+              <w:t>40.1 (35.4 - 45.0)</w:t>
             </w:r>
           </w:p>
         </w:tc>
@@ -1817,7 +1947,7 @@
                 <w:sz w:val="22"/>
                 <w:szCs w:val="22"/>
               </w:rPr>
-              <w:t>Non-Hispanic White</w:t>
+              <w:t>Non-Hispanic Black</w:t>
             </w:r>
           </w:p>
         </w:tc>
@@ -1850,7 +1980,7 @@
                 <w:sz w:val="22"/>
                 <w:szCs w:val="22"/>
               </w:rPr>
-              <w:t>347</w:t>
+              <w:t>178</w:t>
             </w:r>
           </w:p>
         </w:tc>
@@ -1882,7 +2012,7 @@
                 <w:sz w:val="22"/>
                 <w:szCs w:val="22"/>
               </w:rPr>
-              <w:t>45.2 (41.7 - 48.8)</w:t>
+              <w:t>23.2 (20.3 - 26.3)</w:t>
             </w:r>
           </w:p>
         </w:tc>
@@ -1915,7 +2045,7 @@
                 <w:sz w:val="22"/>
                 <w:szCs w:val="22"/>
               </w:rPr>
-              <w:t>161</w:t>
+              <w:t>110</w:t>
             </w:r>
           </w:p>
         </w:tc>
@@ -1947,7 +2077,7 @@
                 <w:sz w:val="22"/>
                 <w:szCs w:val="22"/>
               </w:rPr>
-              <w:t>40.1 (35.4 - 45.0)</w:t>
+              <w:t>27.4 (23.3 - 32.0)</w:t>
             </w:r>
           </w:p>
         </w:tc>
@@ -2027,7 +2157,7 @@
                 <w:sz w:val="22"/>
                 <w:szCs w:val="22"/>
               </w:rPr>
-              <w:t>Non-Hispanic Black</w:t>
+              <w:t>Non-Hispanic Asian</w:t>
             </w:r>
           </w:p>
         </w:tc>
@@ -2060,7 +2190,7 @@
                 <w:sz w:val="22"/>
                 <w:szCs w:val="22"/>
               </w:rPr>
-              <w:t>178</w:t>
+              <w:t>87</w:t>
             </w:r>
           </w:p>
         </w:tc>
@@ -2092,7 +2222,7 @@
                 <w:sz w:val="22"/>
                 <w:szCs w:val="22"/>
               </w:rPr>
-              <w:t>23.2 (20.3 - 26.3)</w:t>
+              <w:t>11.3 (9.3 - 13.8)</w:t>
             </w:r>
           </w:p>
         </w:tc>
@@ -2125,7 +2255,7 @@
                 <w:sz w:val="22"/>
                 <w:szCs w:val="22"/>
               </w:rPr>
-              <w:t>110</w:t>
+              <w:t>37</w:t>
             </w:r>
           </w:p>
         </w:tc>
@@ -2157,7 +2287,7 @@
                 <w:sz w:val="22"/>
                 <w:szCs w:val="22"/>
               </w:rPr>
-              <w:t>27.4 (23.3 - 32.0)</w:t>
+              <w:t>9.2 (6.7 - 12.5)</w:t>
             </w:r>
           </w:p>
         </w:tc>
@@ -2240,7 +2370,7 @@
                 <w:sz w:val="22"/>
                 <w:szCs w:val="22"/>
               </w:rPr>
-              <w:t>Non-Hispanic Asian</w:t>
+              <w:t>Other Race (including multiracial)</w:t>
             </w:r>
           </w:p>
         </w:tc>
@@ -2273,7 +2403,7 @@
                 <w:sz w:val="22"/>
                 <w:szCs w:val="22"/>
               </w:rPr>
-              <w:t>87</w:t>
+              <w:t>36</w:t>
             </w:r>
           </w:p>
         </w:tc>
@@ -2305,7 +2435,7 @@
                 <w:sz w:val="22"/>
                 <w:szCs w:val="22"/>
               </w:rPr>
-              <w:t>11.3 (9.3 - 13.8)</w:t>
+              <w:t>4.7 (3.4 - 6.4)</w:t>
             </w:r>
           </w:p>
         </w:tc>
@@ -2338,7 +2468,7 @@
                 <w:sz w:val="22"/>
                 <w:szCs w:val="22"/>
               </w:rPr>
-              <w:t>37</w:t>
+              <w:t>12</w:t>
             </w:r>
           </w:p>
         </w:tc>
@@ -2370,7 +2500,7 @@
                 <w:sz w:val="22"/>
                 <w:szCs w:val="22"/>
               </w:rPr>
-              <w:t>9.2 (6.7 - 12.5)</w:t>
+              <w:t>3.0 (1.7 - 5.2)</w:t>
             </w:r>
           </w:p>
         </w:tc>
@@ -2420,6 +2550,16 @@
                 <w:szCs w:val="20"/>
               </w:rPr>
             </w:pPr>
+            <w:r>
+              <w:rPr>
+                <w:rFonts w:ascii="Arial" w:eastAsia="Arial" w:hAnsi="Arial" w:cs="Arial"/>
+                <w:iCs w:val="0"/>
+                <w:color w:val="000000"/>
+                <w:sz w:val="20"/>
+                <w:szCs w:val="20"/>
+              </w:rPr>
+              <w:t>Marital Status</w:t>
+            </w:r>
           </w:p>
         </w:tc>
         <w:tc>
@@ -2450,7 +2590,7 @@
                 <w:sz w:val="22"/>
                 <w:szCs w:val="22"/>
               </w:rPr>
-              <w:t>Other Race (including multiracial)</w:t>
+              <w:t>Married/Living with Partner</w:t>
             </w:r>
           </w:p>
         </w:tc>
@@ -2483,7 +2623,7 @@
                 <w:sz w:val="22"/>
                 <w:szCs w:val="22"/>
               </w:rPr>
-              <w:t>36</w:t>
+              <w:t>446</w:t>
             </w:r>
           </w:p>
         </w:tc>
@@ -2515,7 +2655,7 @@
                 <w:sz w:val="22"/>
                 <w:szCs w:val="22"/>
               </w:rPr>
-              <w:t>4.7 (3.4 - 6.4)</w:t>
+              <w:t>58.1 (54.6 - 61.6)</w:t>
             </w:r>
           </w:p>
         </w:tc>
@@ -2548,7 +2688,7 @@
                 <w:sz w:val="22"/>
                 <w:szCs w:val="22"/>
               </w:rPr>
-              <w:t>12</w:t>
+              <w:t>229</w:t>
             </w:r>
           </w:p>
         </w:tc>
@@ -2580,7 +2720,7 @@
                 <w:sz w:val="22"/>
                 <w:szCs w:val="22"/>
               </w:rPr>
-              <w:t>3.0 (1.7 - 5.2)</w:t>
+              <w:t>57.1 (52.2 - 61.9)</w:t>
             </w:r>
           </w:p>
         </w:tc>
@@ -2605,6 +2745,44 @@
                 <w:szCs w:val="20"/>
               </w:rPr>
             </w:pPr>
+            <w:r>
+              <w:rPr>
+                <w:sz w:val="20"/>
+                <w:szCs w:val="20"/>
+              </w:rPr>
+              <w:t>χ</w:t>
+            </w:r>
+            <w:r>
+              <w:rPr>
+                <w:sz w:val="20"/>
+                <w:szCs w:val="20"/>
+                <w:vertAlign w:val="superscript"/>
+              </w:rPr>
+              <w:t>2</w:t>
+            </w:r>
+            <w:r>
+              <w:rPr>
+                <w:sz w:val="20"/>
+                <w:szCs w:val="20"/>
+                <w:vertAlign w:val="subscript"/>
+              </w:rPr>
+              <w:t>2</w:t>
+            </w:r>
+            <w:r>
+              <w:rPr>
+                <w:sz w:val="20"/>
+                <w:szCs w:val="20"/>
+              </w:rPr>
+              <w:t>=14.11</w:t>
+            </w:r>
+            <w:r>
+              <w:rPr>
+                <w:sz w:val="20"/>
+                <w:szCs w:val="20"/>
+              </w:rPr>
+              <w:br/>
+              <w:t>p = 0.0008</w:t>
+            </w:r>
           </w:p>
         </w:tc>
       </w:tr>
@@ -2633,16 +2811,6 @@
                 <w:szCs w:val="20"/>
               </w:rPr>
             </w:pPr>
-            <w:r>
-              <w:rPr>
-                <w:rFonts w:ascii="Arial" w:eastAsia="Arial" w:hAnsi="Arial" w:cs="Arial"/>
-                <w:iCs w:val="0"/>
-                <w:color w:val="000000"/>
-                <w:sz w:val="20"/>
-                <w:szCs w:val="20"/>
-              </w:rPr>
-              <w:t>Marital Status</w:t>
-            </w:r>
           </w:p>
         </w:tc>
         <w:tc>
@@ -2673,7 +2841,7 @@
                 <w:sz w:val="22"/>
                 <w:szCs w:val="22"/>
               </w:rPr>
-              <w:t>Married/Living with Partner</w:t>
+              <w:t>Widowed/Divorced/Separated</w:t>
             </w:r>
           </w:p>
         </w:tc>
@@ -2706,7 +2874,7 @@
                 <w:sz w:val="22"/>
                 <w:szCs w:val="22"/>
               </w:rPr>
-              <w:t>446</w:t>
+              <w:t>264</w:t>
             </w:r>
           </w:p>
         </w:tc>
@@ -2738,7 +2906,7 @@
                 <w:sz w:val="22"/>
                 <w:szCs w:val="22"/>
               </w:rPr>
-              <w:t>58.1 (54.6 - 61.6)</w:t>
+              <w:t>34.4 (31.1 - 37.9)</w:t>
             </w:r>
           </w:p>
         </w:tc>
@@ -2771,7 +2939,7 @@
                 <w:sz w:val="22"/>
                 <w:szCs w:val="22"/>
               </w:rPr>
-              <w:t>229</w:t>
+              <w:t>116</w:t>
             </w:r>
           </w:p>
         </w:tc>
@@ -2803,7 +2971,7 @@
                 <w:sz w:val="22"/>
                 <w:szCs w:val="22"/>
               </w:rPr>
-              <w:t>57.1 (52.2 - 61.9)</w:t>
+              <w:t>28.9 (24.7 - 33.6)</w:t>
             </w:r>
           </w:p>
         </w:tc>
@@ -2883,7 +3051,7 @@
                 <w:sz w:val="22"/>
                 <w:szCs w:val="22"/>
               </w:rPr>
-              <w:t>Widowed/Divorced/Separated</w:t>
+              <w:t>Never Married</w:t>
             </w:r>
           </w:p>
         </w:tc>
@@ -2916,7 +3084,7 @@
                 <w:sz w:val="22"/>
                 <w:szCs w:val="22"/>
               </w:rPr>
-              <w:t>264</w:t>
+              <w:t>57</w:t>
             </w:r>
           </w:p>
         </w:tc>
@@ -2948,7 +3116,7 @@
                 <w:sz w:val="22"/>
                 <w:szCs w:val="22"/>
               </w:rPr>
-              <w:t>34.4 (31.1 - 37.9)</w:t>
+              <w:t>7.4 (5.8 - 9.5)</w:t>
             </w:r>
           </w:p>
         </w:tc>
@@ -2981,7 +3149,7 @@
                 <w:sz w:val="22"/>
                 <w:szCs w:val="22"/>
               </w:rPr>
-              <w:t>116</w:t>
+              <w:t>56</w:t>
             </w:r>
           </w:p>
         </w:tc>
@@ -3013,7 +3181,7 @@
                 <w:sz w:val="22"/>
                 <w:szCs w:val="22"/>
               </w:rPr>
-              <w:t>28.9 (24.7 - 33.6)</w:t>
+              <w:t>14.0 (10.9 - 17.7)</w:t>
             </w:r>
           </w:p>
         </w:tc>
@@ -3066,6 +3234,16 @@
                 <w:szCs w:val="20"/>
               </w:rPr>
             </w:pPr>
+            <w:r>
+              <w:rPr>
+                <w:rFonts w:ascii="Arial" w:eastAsia="Arial" w:hAnsi="Arial" w:cs="Arial"/>
+                <w:iCs w:val="0"/>
+                <w:color w:val="000000"/>
+                <w:sz w:val="20"/>
+                <w:szCs w:val="20"/>
+              </w:rPr>
+              <w:t>Education Level</w:t>
+            </w:r>
           </w:p>
         </w:tc>
         <w:tc>
@@ -3096,7 +3274,7 @@
                 <w:sz w:val="22"/>
                 <w:szCs w:val="22"/>
               </w:rPr>
-              <w:t>Never Married</w:t>
+              <w:t>College graduate or above</w:t>
             </w:r>
           </w:p>
         </w:tc>
@@ -3129,7 +3307,7 @@
                 <w:sz w:val="22"/>
                 <w:szCs w:val="22"/>
               </w:rPr>
-              <w:t>57</w:t>
+              <w:t>192</w:t>
             </w:r>
           </w:p>
         </w:tc>
@@ -3161,7 +3339,7 @@
                 <w:sz w:val="22"/>
                 <w:szCs w:val="22"/>
               </w:rPr>
-              <w:t>7.4 (5.8 - 9.5)</w:t>
+              <w:t>25.0 (22.1 - 28.2)</w:t>
             </w:r>
           </w:p>
         </w:tc>
@@ -3194,7 +3372,7 @@
                 <w:sz w:val="22"/>
                 <w:szCs w:val="22"/>
               </w:rPr>
-              <w:t>56</w:t>
+              <w:t>89</w:t>
             </w:r>
           </w:p>
         </w:tc>
@@ -3226,7 +3404,7 @@
                 <w:sz w:val="22"/>
                 <w:szCs w:val="22"/>
               </w:rPr>
-              <w:t>14.0 (10.9 - 17.7)</w:t>
+              <w:t>22.2 (18.4 - 26.6)</w:t>
             </w:r>
           </w:p>
         </w:tc>
@@ -3251,6 +3429,44 @@
                 <w:szCs w:val="20"/>
               </w:rPr>
             </w:pPr>
+            <w:r>
+              <w:rPr>
+                <w:sz w:val="20"/>
+                <w:szCs w:val="20"/>
+              </w:rPr>
+              <w:t>χ</w:t>
+            </w:r>
+            <w:r>
+              <w:rPr>
+                <w:sz w:val="20"/>
+                <w:szCs w:val="20"/>
+                <w:vertAlign w:val="superscript"/>
+              </w:rPr>
+              <w:t>2</w:t>
+            </w:r>
+            <w:r>
+              <w:rPr>
+                <w:sz w:val="20"/>
+                <w:szCs w:val="20"/>
+                <w:vertAlign w:val="subscript"/>
+              </w:rPr>
+              <w:t>4</w:t>
+            </w:r>
+            <w:r>
+              <w:rPr>
+                <w:sz w:val="20"/>
+                <w:szCs w:val="20"/>
+              </w:rPr>
+              <w:t>=2.2859</w:t>
+            </w:r>
+            <w:r>
+              <w:rPr>
+                <w:sz w:val="20"/>
+                <w:szCs w:val="20"/>
+              </w:rPr>
+              <w:br/>
+              <w:t>p = 0.6833</w:t>
+            </w:r>
           </w:p>
         </w:tc>
       </w:tr>
@@ -3276,16 +3492,6 @@
                 <w:szCs w:val="20"/>
               </w:rPr>
             </w:pPr>
-            <w:r>
-              <w:rPr>
-                <w:rFonts w:ascii="Arial" w:eastAsia="Arial" w:hAnsi="Arial" w:cs="Arial"/>
-                <w:iCs w:val="0"/>
-                <w:color w:val="000000"/>
-                <w:sz w:val="20"/>
-                <w:szCs w:val="20"/>
-              </w:rPr>
-              <w:t>Education Level</w:t>
-            </w:r>
           </w:p>
         </w:tc>
         <w:tc>
@@ -3316,7 +3522,7 @@
                 <w:sz w:val="22"/>
                 <w:szCs w:val="22"/>
               </w:rPr>
-              <w:t>College graduate or above</w:t>
+              <w:t>Some college or AA degree</w:t>
             </w:r>
           </w:p>
         </w:tc>
@@ -3349,7 +3555,7 @@
                 <w:sz w:val="22"/>
                 <w:szCs w:val="22"/>
               </w:rPr>
-              <w:t>192</w:t>
+              <w:t>245</w:t>
             </w:r>
           </w:p>
         </w:tc>
@@ -3381,7 +3587,7 @@
                 <w:sz w:val="22"/>
                 <w:szCs w:val="22"/>
               </w:rPr>
-              <w:t>25.0 (22.1 - 28.2)</w:t>
+              <w:t>31.9 (28.7 - 35.3)</w:t>
             </w:r>
           </w:p>
         </w:tc>
@@ -3414,7 +3620,7 @@
                 <w:sz w:val="22"/>
                 <w:szCs w:val="22"/>
               </w:rPr>
-              <w:t>89</w:t>
+              <w:t>142</w:t>
             </w:r>
           </w:p>
         </w:tc>
@@ -3446,7 +3652,7 @@
                 <w:sz w:val="22"/>
                 <w:szCs w:val="22"/>
               </w:rPr>
-              <w:t>22.2 (18.4 - 26.6)</w:t>
+              <w:t>35.5 (30.9 - 40.3)</w:t>
             </w:r>
           </w:p>
         </w:tc>
@@ -3529,7 +3735,7 @@
                 <w:sz w:val="22"/>
                 <w:szCs w:val="22"/>
               </w:rPr>
-              <w:t>Some college or AA degree</w:t>
+              <w:t>HS graduate or GED</w:t>
             </w:r>
           </w:p>
         </w:tc>
@@ -3562,7 +3768,7 @@
                 <w:sz w:val="22"/>
                 <w:szCs w:val="22"/>
               </w:rPr>
-              <w:t>245</w:t>
+              <w:t>198</w:t>
             </w:r>
           </w:p>
         </w:tc>
@@ -3594,7 +3800,7 @@
                 <w:sz w:val="22"/>
                 <w:szCs w:val="22"/>
               </w:rPr>
-              <w:t>31.9 (28.7 - 35.3)</w:t>
+              <w:t>25.8 (22.8 - 29.0)</w:t>
             </w:r>
           </w:p>
         </w:tc>
@@ -3627,7 +3833,7 @@
                 <w:sz w:val="22"/>
                 <w:szCs w:val="22"/>
               </w:rPr>
-              <w:t>142</w:t>
+              <w:t>97</w:t>
             </w:r>
           </w:p>
         </w:tc>
@@ -3659,7 +3865,7 @@
                 <w:sz w:val="22"/>
                 <w:szCs w:val="22"/>
               </w:rPr>
-              <w:t>35.5 (30.9 - 40.3)</w:t>
+              <w:t>24.2 (20.3 - 28.7)</w:t>
             </w:r>
           </w:p>
         </w:tc>
@@ -3728,18 +3934,20 @@
               <w:ind w:left="100" w:right="100"/>
               <w:cnfStyle w:val="000000000000" w:firstRow="0" w:lastRow="0" w:firstColumn="0" w:lastColumn="0" w:oddVBand="0" w:evenVBand="0" w:oddHBand="0" w:evenHBand="0" w:firstRowFirstColumn="0" w:firstRowLastColumn="0" w:lastRowFirstColumn="0" w:lastRowLastColumn="0"/>
               <w:rPr>
-                <w:sz w:val="20"/>
-                <w:szCs w:val="20"/>
-              </w:rPr>
-            </w:pPr>
-            <w:r>
-              <w:rPr>
-                <w:rFonts w:ascii="Arial" w:eastAsia="Arial" w:hAnsi="Arial" w:cs="Arial"/>
-                <w:color w:val="000000"/>
-                <w:sz w:val="22"/>
-                <w:szCs w:val="22"/>
-              </w:rPr>
-              <w:t>HS graduate or GED</w:t>
+                <w:rFonts w:ascii="Arial" w:eastAsia="Arial" w:hAnsi="Arial" w:cs="Arial"/>
+                <w:color w:val="000000"/>
+                <w:sz w:val="22"/>
+                <w:szCs w:val="22"/>
+              </w:rPr>
+            </w:pPr>
+            <w:r>
+              <w:rPr>
+                <w:rFonts w:ascii="Arial" w:eastAsia="Arial" w:hAnsi="Arial" w:cs="Arial"/>
+                <w:color w:val="000000"/>
+                <w:sz w:val="22"/>
+                <w:szCs w:val="22"/>
+              </w:rPr>
+              <w:t>9th-11th grade</w:t>
             </w:r>
           </w:p>
         </w:tc>
@@ -3761,18 +3969,20 @@
               <w:jc w:val="right"/>
               <w:cnfStyle w:val="000000000000" w:firstRow="0" w:lastRow="0" w:firstColumn="0" w:lastColumn="0" w:oddVBand="0" w:evenVBand="0" w:oddHBand="0" w:evenHBand="0" w:firstRowFirstColumn="0" w:firstRowLastColumn="0" w:lastRowFirstColumn="0" w:lastRowLastColumn="0"/>
               <w:rPr>
-                <w:sz w:val="20"/>
-                <w:szCs w:val="20"/>
-              </w:rPr>
-            </w:pPr>
-            <w:r>
-              <w:rPr>
-                <w:rFonts w:ascii="Arial" w:eastAsia="Arial" w:hAnsi="Arial" w:cs="Arial"/>
-                <w:color w:val="000000"/>
-                <w:sz w:val="22"/>
-                <w:szCs w:val="22"/>
-              </w:rPr>
-              <w:t>198</w:t>
+                <w:rFonts w:ascii="Arial" w:eastAsia="Arial" w:hAnsi="Arial" w:cs="Arial"/>
+                <w:color w:val="000000"/>
+                <w:sz w:val="22"/>
+                <w:szCs w:val="22"/>
+              </w:rPr>
+            </w:pPr>
+            <w:r>
+              <w:rPr>
+                <w:rFonts w:ascii="Arial" w:eastAsia="Arial" w:hAnsi="Arial" w:cs="Arial"/>
+                <w:color w:val="000000"/>
+                <w:sz w:val="22"/>
+                <w:szCs w:val="22"/>
+              </w:rPr>
+              <w:t>89</w:t>
             </w:r>
           </w:p>
         </w:tc>
@@ -3793,18 +4003,20 @@
               <w:ind w:left="100" w:right="100"/>
               <w:cnfStyle w:val="000000000000" w:firstRow="0" w:lastRow="0" w:firstColumn="0" w:lastColumn="0" w:oddVBand="0" w:evenVBand="0" w:oddHBand="0" w:evenHBand="0" w:firstRowFirstColumn="0" w:firstRowLastColumn="0" w:lastRowFirstColumn="0" w:lastRowLastColumn="0"/>
               <w:rPr>
-                <w:sz w:val="20"/>
-                <w:szCs w:val="20"/>
-              </w:rPr>
-            </w:pPr>
-            <w:r>
-              <w:rPr>
-                <w:rFonts w:ascii="Arial" w:eastAsia="Arial" w:hAnsi="Arial" w:cs="Arial"/>
-                <w:color w:val="000000"/>
-                <w:sz w:val="22"/>
-                <w:szCs w:val="22"/>
-              </w:rPr>
-              <w:t>25.8 (22.8 - 29.0)</w:t>
+                <w:rFonts w:ascii="Arial" w:eastAsia="Arial" w:hAnsi="Arial" w:cs="Arial"/>
+                <w:color w:val="000000"/>
+                <w:sz w:val="22"/>
+                <w:szCs w:val="22"/>
+              </w:rPr>
+            </w:pPr>
+            <w:r>
+              <w:rPr>
+                <w:rFonts w:ascii="Arial" w:eastAsia="Arial" w:hAnsi="Arial" w:cs="Arial"/>
+                <w:color w:val="000000"/>
+                <w:sz w:val="22"/>
+                <w:szCs w:val="22"/>
+              </w:rPr>
+              <w:t>11.6 (9.5 - 14.1)</w:t>
             </w:r>
           </w:p>
         </w:tc>
@@ -3826,18 +4038,20 @@
               <w:jc w:val="right"/>
               <w:cnfStyle w:val="000000000000" w:firstRow="0" w:lastRow="0" w:firstColumn="0" w:lastColumn="0" w:oddVBand="0" w:evenVBand="0" w:oddHBand="0" w:evenHBand="0" w:firstRowFirstColumn="0" w:firstRowLastColumn="0" w:lastRowFirstColumn="0" w:lastRowLastColumn="0"/>
               <w:rPr>
-                <w:sz w:val="20"/>
-                <w:szCs w:val="20"/>
-              </w:rPr>
-            </w:pPr>
-            <w:r>
-              <w:rPr>
-                <w:rFonts w:ascii="Arial" w:eastAsia="Arial" w:hAnsi="Arial" w:cs="Arial"/>
-                <w:color w:val="000000"/>
-                <w:sz w:val="22"/>
-                <w:szCs w:val="22"/>
-              </w:rPr>
-              <w:t>97</w:t>
+                <w:rFonts w:ascii="Arial" w:eastAsia="Arial" w:hAnsi="Arial" w:cs="Arial"/>
+                <w:color w:val="000000"/>
+                <w:sz w:val="22"/>
+                <w:szCs w:val="22"/>
+              </w:rPr>
+            </w:pPr>
+            <w:r>
+              <w:rPr>
+                <w:rFonts w:ascii="Arial" w:eastAsia="Arial" w:hAnsi="Arial" w:cs="Arial"/>
+                <w:color w:val="000000"/>
+                <w:sz w:val="22"/>
+                <w:szCs w:val="22"/>
+              </w:rPr>
+              <w:t>50</w:t>
             </w:r>
           </w:p>
         </w:tc>
@@ -3858,18 +4072,20 @@
               <w:ind w:left="100" w:right="100"/>
               <w:cnfStyle w:val="000000000000" w:firstRow="0" w:lastRow="0" w:firstColumn="0" w:lastColumn="0" w:oddVBand="0" w:evenVBand="0" w:oddHBand="0" w:evenHBand="0" w:firstRowFirstColumn="0" w:firstRowLastColumn="0" w:lastRowFirstColumn="0" w:lastRowLastColumn="0"/>
               <w:rPr>
-                <w:sz w:val="20"/>
-                <w:szCs w:val="20"/>
-              </w:rPr>
-            </w:pPr>
-            <w:r>
-              <w:rPr>
-                <w:rFonts w:ascii="Arial" w:eastAsia="Arial" w:hAnsi="Arial" w:cs="Arial"/>
-                <w:color w:val="000000"/>
-                <w:sz w:val="22"/>
-                <w:szCs w:val="22"/>
-              </w:rPr>
-              <w:t>24.2 (20.3 - 28.7)</w:t>
+                <w:rFonts w:ascii="Arial" w:eastAsia="Arial" w:hAnsi="Arial" w:cs="Arial"/>
+                <w:color w:val="000000"/>
+                <w:sz w:val="22"/>
+                <w:szCs w:val="22"/>
+              </w:rPr>
+            </w:pPr>
+            <w:r>
+              <w:rPr>
+                <w:rFonts w:ascii="Arial" w:eastAsia="Arial" w:hAnsi="Arial" w:cs="Arial"/>
+                <w:color w:val="000000"/>
+                <w:sz w:val="22"/>
+                <w:szCs w:val="22"/>
+              </w:rPr>
+              <w:t>12.5 (9.6 - 16.1)</w:t>
             </w:r>
           </w:p>
         </w:tc>
@@ -3954,7 +4170,7 @@
                 <w:sz w:val="22"/>
                 <w:szCs w:val="22"/>
               </w:rPr>
-              <w:t>9th-11th grade</w:t>
+              <w:t>Less than 9th grade</w:t>
             </w:r>
           </w:p>
         </w:tc>
@@ -3989,7 +4205,7 @@
                 <w:sz w:val="22"/>
                 <w:szCs w:val="22"/>
               </w:rPr>
-              <w:t>89</w:t>
+              <w:t>43</w:t>
             </w:r>
           </w:p>
         </w:tc>
@@ -4023,7 +4239,7 @@
                 <w:sz w:val="22"/>
                 <w:szCs w:val="22"/>
               </w:rPr>
-              <w:t>11.6 (9.5 - 14.1)</w:t>
+              <w:t>5.6 (4.2 - 7.5)</w:t>
             </w:r>
           </w:p>
         </w:tc>
@@ -4058,7 +4274,7 @@
                 <w:sz w:val="22"/>
                 <w:szCs w:val="22"/>
               </w:rPr>
-              <w:t>50</w:t>
+              <w:t>22</w:t>
             </w:r>
           </w:p>
         </w:tc>
@@ -4092,7 +4308,7 @@
                 <w:sz w:val="22"/>
                 <w:szCs w:val="22"/>
               </w:rPr>
-              <w:t>12.5 (9.6 - 16.1)</w:t>
+              <w:t>5.5 (3.6 - 8.2)</w:t>
             </w:r>
           </w:p>
         </w:tc>
@@ -4142,6 +4358,16 @@
                 <w:szCs w:val="20"/>
               </w:rPr>
             </w:pPr>
+            <w:r>
+              <w:rPr>
+                <w:rFonts w:ascii="Arial" w:eastAsia="Arial" w:hAnsi="Arial" w:cs="Arial"/>
+                <w:iCs w:val="0"/>
+                <w:color w:val="000000"/>
+                <w:sz w:val="20"/>
+                <w:szCs w:val="20"/>
+              </w:rPr>
+              <w:t>Family Income Ratio</w:t>
+            </w:r>
           </w:p>
         </w:tc>
         <w:tc>
@@ -4161,20 +4387,18 @@
               <w:ind w:left="100" w:right="100"/>
               <w:cnfStyle w:val="000000000000" w:firstRow="0" w:lastRow="0" w:firstColumn="0" w:lastColumn="0" w:oddVBand="0" w:evenVBand="0" w:oddHBand="0" w:evenHBand="0" w:firstRowFirstColumn="0" w:firstRowLastColumn="0" w:lastRowFirstColumn="0" w:lastRowLastColumn="0"/>
               <w:rPr>
-                <w:rFonts w:ascii="Arial" w:eastAsia="Arial" w:hAnsi="Arial" w:cs="Arial"/>
-                <w:color w:val="000000"/>
-                <w:sz w:val="22"/>
-                <w:szCs w:val="22"/>
-              </w:rPr>
-            </w:pPr>
-            <w:r>
-              <w:rPr>
-                <w:rFonts w:ascii="Arial" w:eastAsia="Arial" w:hAnsi="Arial" w:cs="Arial"/>
-                <w:color w:val="000000"/>
-                <w:sz w:val="22"/>
-                <w:szCs w:val="22"/>
-              </w:rPr>
-              <w:t>Less than 9th grade</w:t>
+                <w:sz w:val="20"/>
+                <w:szCs w:val="20"/>
+              </w:rPr>
+            </w:pPr>
+            <w:r>
+              <w:rPr>
+                <w:rFonts w:ascii="Arial" w:eastAsia="Arial" w:hAnsi="Arial" w:cs="Arial"/>
+                <w:color w:val="000000"/>
+                <w:sz w:val="22"/>
+                <w:szCs w:val="22"/>
+              </w:rPr>
+              <w:t>Mean (95% CI)</w:t>
             </w:r>
           </w:p>
         </w:tc>
@@ -4196,20 +4420,18 @@
               <w:jc w:val="right"/>
               <w:cnfStyle w:val="000000000000" w:firstRow="0" w:lastRow="0" w:firstColumn="0" w:lastColumn="0" w:oddVBand="0" w:evenVBand="0" w:oddHBand="0" w:evenHBand="0" w:firstRowFirstColumn="0" w:firstRowLastColumn="0" w:lastRowFirstColumn="0" w:lastRowLastColumn="0"/>
               <w:rPr>
-                <w:rFonts w:ascii="Arial" w:eastAsia="Arial" w:hAnsi="Arial" w:cs="Arial"/>
-                <w:color w:val="000000"/>
-                <w:sz w:val="22"/>
-                <w:szCs w:val="22"/>
-              </w:rPr>
-            </w:pPr>
-            <w:r>
-              <w:rPr>
-                <w:rFonts w:ascii="Arial" w:eastAsia="Arial" w:hAnsi="Arial" w:cs="Arial"/>
-                <w:color w:val="000000"/>
-                <w:sz w:val="22"/>
-                <w:szCs w:val="22"/>
-              </w:rPr>
-              <w:t>43</w:t>
+                <w:sz w:val="20"/>
+                <w:szCs w:val="20"/>
+              </w:rPr>
+            </w:pPr>
+            <w:r>
+              <w:rPr>
+                <w:rFonts w:ascii="Arial" w:eastAsia="Arial" w:hAnsi="Arial" w:cs="Arial"/>
+                <w:color w:val="000000"/>
+                <w:sz w:val="22"/>
+                <w:szCs w:val="22"/>
+              </w:rPr>
+              <w:t>767</w:t>
             </w:r>
           </w:p>
         </w:tc>
@@ -4230,20 +4452,108 @@
               <w:ind w:left="100" w:right="100"/>
               <w:cnfStyle w:val="000000000000" w:firstRow="0" w:lastRow="0" w:firstColumn="0" w:lastColumn="0" w:oddVBand="0" w:evenVBand="0" w:oddHBand="0" w:evenHBand="0" w:firstRowFirstColumn="0" w:firstRowLastColumn="0" w:lastRowFirstColumn="0" w:lastRowLastColumn="0"/>
               <w:rPr>
-                <w:rFonts w:ascii="Arial" w:eastAsia="Arial" w:hAnsi="Arial" w:cs="Arial"/>
-                <w:color w:val="000000"/>
-                <w:sz w:val="22"/>
-                <w:szCs w:val="22"/>
-              </w:rPr>
-            </w:pPr>
-            <w:r>
-              <w:rPr>
-                <w:rFonts w:ascii="Arial" w:eastAsia="Arial" w:hAnsi="Arial" w:cs="Arial"/>
-                <w:color w:val="000000"/>
-                <w:sz w:val="22"/>
-                <w:szCs w:val="22"/>
-              </w:rPr>
-              <w:t>5.6 (4.2 - 7.5)</w:t>
+                <w:sz w:val="20"/>
+                <w:szCs w:val="20"/>
+              </w:rPr>
+            </w:pPr>
+            <w:r>
+              <w:rPr>
+                <w:rFonts w:ascii="Arial" w:eastAsia="Arial" w:hAnsi="Arial" w:cs="Arial"/>
+                <w:color w:val="000000"/>
+                <w:sz w:val="22"/>
+                <w:szCs w:val="22"/>
+              </w:rPr>
+              <w:t>2.</w:t>
+            </w:r>
+            <w:r>
+              <w:rPr>
+                <w:rFonts w:ascii="Arial" w:eastAsia="Arial" w:hAnsi="Arial" w:cs="Arial"/>
+                <w:color w:val="000000"/>
+                <w:sz w:val="22"/>
+                <w:szCs w:val="22"/>
+              </w:rPr>
+              <w:t>62</w:t>
+            </w:r>
+            <w:r>
+              <w:rPr>
+                <w:rFonts w:ascii="Arial" w:eastAsia="Arial" w:hAnsi="Arial" w:cs="Arial"/>
+                <w:color w:val="000000"/>
+                <w:sz w:val="22"/>
+                <w:szCs w:val="22"/>
+              </w:rPr>
+              <w:t xml:space="preserve"> (2.</w:t>
+            </w:r>
+            <w:r>
+              <w:rPr>
+                <w:rFonts w:ascii="Arial" w:eastAsia="Arial" w:hAnsi="Arial" w:cs="Arial"/>
+                <w:color w:val="000000"/>
+                <w:sz w:val="22"/>
+                <w:szCs w:val="22"/>
+              </w:rPr>
+              <w:t>5</w:t>
+            </w:r>
+            <w:r>
+              <w:rPr>
+                <w:rFonts w:ascii="Arial" w:eastAsia="Arial" w:hAnsi="Arial" w:cs="Arial"/>
+                <w:color w:val="000000"/>
+                <w:sz w:val="22"/>
+                <w:szCs w:val="22"/>
+              </w:rPr>
+              <w:t xml:space="preserve"> </w:t>
+            </w:r>
+            <w:r>
+              <w:rPr>
+                <w:rFonts w:ascii="Arial" w:eastAsia="Arial" w:hAnsi="Arial" w:cs="Arial"/>
+                <w:color w:val="000000"/>
+                <w:sz w:val="22"/>
+                <w:szCs w:val="22"/>
+              </w:rPr>
+              <w:t>–</w:t>
+            </w:r>
+            <w:r>
+              <w:rPr>
+                <w:rFonts w:ascii="Arial" w:eastAsia="Arial" w:hAnsi="Arial" w:cs="Arial"/>
+                <w:color w:val="000000"/>
+                <w:sz w:val="22"/>
+                <w:szCs w:val="22"/>
+              </w:rPr>
+              <w:t xml:space="preserve"> </w:t>
+            </w:r>
+            <w:r>
+              <w:rPr>
+                <w:rFonts w:ascii="Arial" w:eastAsia="Arial" w:hAnsi="Arial" w:cs="Arial"/>
+                <w:color w:val="000000"/>
+                <w:sz w:val="22"/>
+                <w:szCs w:val="22"/>
+              </w:rPr>
+              <w:t>2.7</w:t>
+            </w:r>
+            <w:r>
+              <w:rPr>
+                <w:rFonts w:ascii="Arial" w:eastAsia="Arial" w:hAnsi="Arial" w:cs="Arial"/>
+                <w:color w:val="000000"/>
+                <w:sz w:val="22"/>
+                <w:szCs w:val="22"/>
+              </w:rPr>
+              <w:t xml:space="preserve">); </w:t>
+            </w:r>
+            <w:r>
+              <w:rPr>
+                <w:rFonts w:ascii="Arial" w:eastAsia="Arial" w:hAnsi="Arial" w:cs="Arial"/>
+                <w:color w:val="000000"/>
+                <w:sz w:val="22"/>
+                <w:szCs w:val="22"/>
+              </w:rPr>
+              <w:t xml:space="preserve">SD: 1.5; </w:t>
+            </w:r>
+            <w:r>
+              <w:rPr>
+                <w:rFonts w:ascii="Arial" w:eastAsia="Arial" w:hAnsi="Arial" w:cs="Arial"/>
+                <w:color w:val="000000"/>
+                <w:sz w:val="22"/>
+                <w:szCs w:val="22"/>
+              </w:rPr>
+              <w:t>Range: 0 - 5</w:t>
             </w:r>
           </w:p>
         </w:tc>
@@ -4265,20 +4575,18 @@
               <w:jc w:val="right"/>
               <w:cnfStyle w:val="000000000000" w:firstRow="0" w:lastRow="0" w:firstColumn="0" w:lastColumn="0" w:oddVBand="0" w:evenVBand="0" w:oddHBand="0" w:evenHBand="0" w:firstRowFirstColumn="0" w:firstRowLastColumn="0" w:lastRowFirstColumn="0" w:lastRowLastColumn="0"/>
               <w:rPr>
-                <w:rFonts w:ascii="Arial" w:eastAsia="Arial" w:hAnsi="Arial" w:cs="Arial"/>
-                <w:color w:val="000000"/>
-                <w:sz w:val="22"/>
-                <w:szCs w:val="22"/>
-              </w:rPr>
-            </w:pPr>
-            <w:r>
-              <w:rPr>
-                <w:rFonts w:ascii="Arial" w:eastAsia="Arial" w:hAnsi="Arial" w:cs="Arial"/>
-                <w:color w:val="000000"/>
-                <w:sz w:val="22"/>
-                <w:szCs w:val="22"/>
-              </w:rPr>
-              <w:t>22</w:t>
+                <w:sz w:val="20"/>
+                <w:szCs w:val="20"/>
+              </w:rPr>
+            </w:pPr>
+            <w:r>
+              <w:rPr>
+                <w:rFonts w:ascii="Arial" w:eastAsia="Arial" w:hAnsi="Arial" w:cs="Arial"/>
+                <w:color w:val="000000"/>
+                <w:sz w:val="22"/>
+                <w:szCs w:val="22"/>
+              </w:rPr>
+              <w:t>401</w:t>
             </w:r>
           </w:p>
         </w:tc>
@@ -4299,20 +4607,90 @@
               <w:ind w:left="100" w:right="100"/>
               <w:cnfStyle w:val="000000000000" w:firstRow="0" w:lastRow="0" w:firstColumn="0" w:lastColumn="0" w:oddVBand="0" w:evenVBand="0" w:oddHBand="0" w:evenHBand="0" w:firstRowFirstColumn="0" w:firstRowLastColumn="0" w:lastRowFirstColumn="0" w:lastRowLastColumn="0"/>
               <w:rPr>
-                <w:rFonts w:ascii="Arial" w:eastAsia="Arial" w:hAnsi="Arial" w:cs="Arial"/>
-                <w:color w:val="000000"/>
-                <w:sz w:val="22"/>
-                <w:szCs w:val="22"/>
-              </w:rPr>
-            </w:pPr>
-            <w:r>
-              <w:rPr>
-                <w:rFonts w:ascii="Arial" w:eastAsia="Arial" w:hAnsi="Arial" w:cs="Arial"/>
-                <w:color w:val="000000"/>
-                <w:sz w:val="22"/>
-                <w:szCs w:val="22"/>
-              </w:rPr>
-              <w:t>5.5 (3.6 - 8.2)</w:t>
+                <w:sz w:val="20"/>
+                <w:szCs w:val="20"/>
+              </w:rPr>
+            </w:pPr>
+            <w:r>
+              <w:rPr>
+                <w:rFonts w:ascii="Arial" w:eastAsia="Arial" w:hAnsi="Arial" w:cs="Arial"/>
+                <w:color w:val="000000"/>
+                <w:sz w:val="22"/>
+                <w:szCs w:val="22"/>
+              </w:rPr>
+              <w:t>2</w:t>
+            </w:r>
+            <w:r>
+              <w:rPr>
+                <w:rFonts w:ascii="Arial" w:eastAsia="Arial" w:hAnsi="Arial" w:cs="Arial"/>
+                <w:color w:val="000000"/>
+                <w:sz w:val="22"/>
+                <w:szCs w:val="22"/>
+              </w:rPr>
+              <w:t>.42</w:t>
+            </w:r>
+            <w:r>
+              <w:rPr>
+                <w:rFonts w:ascii="Arial" w:eastAsia="Arial" w:hAnsi="Arial" w:cs="Arial"/>
+                <w:color w:val="000000"/>
+                <w:sz w:val="22"/>
+                <w:szCs w:val="22"/>
+              </w:rPr>
+              <w:t xml:space="preserve"> (</w:t>
+            </w:r>
+            <w:r>
+              <w:rPr>
+                <w:rFonts w:ascii="Arial" w:eastAsia="Arial" w:hAnsi="Arial" w:cs="Arial"/>
+                <w:color w:val="000000"/>
+                <w:sz w:val="22"/>
+                <w:szCs w:val="22"/>
+              </w:rPr>
+              <w:t>2.3</w:t>
+            </w:r>
+            <w:r>
+              <w:rPr>
+                <w:rFonts w:ascii="Arial" w:eastAsia="Arial" w:hAnsi="Arial" w:cs="Arial"/>
+                <w:color w:val="000000"/>
+                <w:sz w:val="22"/>
+                <w:szCs w:val="22"/>
+              </w:rPr>
+              <w:t xml:space="preserve"> - 2.</w:t>
+            </w:r>
+            <w:r>
+              <w:rPr>
+                <w:rFonts w:ascii="Arial" w:eastAsia="Arial" w:hAnsi="Arial" w:cs="Arial"/>
+                <w:color w:val="000000"/>
+                <w:sz w:val="22"/>
+                <w:szCs w:val="22"/>
+              </w:rPr>
+              <w:t>6</w:t>
+            </w:r>
+            <w:r>
+              <w:rPr>
+                <w:rFonts w:ascii="Arial" w:eastAsia="Arial" w:hAnsi="Arial" w:cs="Arial"/>
+                <w:color w:val="000000"/>
+                <w:sz w:val="22"/>
+                <w:szCs w:val="22"/>
+              </w:rPr>
+              <w:t xml:space="preserve">); </w:t>
+            </w:r>
+            <w:r>
+              <w:rPr>
+                <w:rFonts w:ascii="Arial" w:eastAsia="Arial" w:hAnsi="Arial" w:cs="Arial"/>
+                <w:color w:val="000000"/>
+                <w:sz w:val="22"/>
+                <w:szCs w:val="22"/>
+              </w:rPr>
+              <w:t>SD: 1.6</w:t>
+            </w:r>
+            <w:r>
+              <w:rPr>
+                <w:rFonts w:ascii="Arial" w:eastAsia="Arial" w:hAnsi="Arial" w:cs="Arial"/>
+                <w:color w:val="000000"/>
+                <w:sz w:val="22"/>
+                <w:szCs w:val="22"/>
+              </w:rPr>
+              <w:t>; Range: 0 - 5</w:t>
             </w:r>
           </w:p>
         </w:tc>
@@ -4337,6 +4715,65 @@
                 <w:szCs w:val="20"/>
               </w:rPr>
             </w:pPr>
+            <w:r>
+              <w:rPr>
+                <w:sz w:val="20"/>
+                <w:szCs w:val="20"/>
+              </w:rPr>
+              <w:t>t</w:t>
+            </w:r>
+            <w:r>
+              <w:rPr>
+                <w:sz w:val="20"/>
+                <w:szCs w:val="20"/>
+                <w:vertAlign w:val="subscript"/>
+              </w:rPr>
+              <w:t>1166</w:t>
+            </w:r>
+            <w:r>
+              <w:rPr>
+                <w:sz w:val="20"/>
+                <w:szCs w:val="20"/>
+              </w:rPr>
+              <w:t xml:space="preserve"> = -</w:t>
+            </w:r>
+            <w:r>
+              <w:rPr>
+                <w:sz w:val="20"/>
+                <w:szCs w:val="20"/>
+              </w:rPr>
+              <w:t>2.0542</w:t>
+            </w:r>
+            <w:r>
+              <w:rPr>
+                <w:sz w:val="20"/>
+                <w:szCs w:val="20"/>
+              </w:rPr>
+              <w:br/>
+            </w:r>
+            <w:proofErr w:type="gramStart"/>
+            <w:r>
+              <w:rPr>
+                <w:sz w:val="20"/>
+                <w:szCs w:val="20"/>
+              </w:rPr>
+              <w:t xml:space="preserve">p </w:t>
+            </w:r>
+            <w:r>
+              <w:rPr>
+                <w:sz w:val="20"/>
+                <w:szCs w:val="20"/>
+              </w:rPr>
+              <w:t xml:space="preserve"> =</w:t>
+            </w:r>
+            <w:proofErr w:type="gramEnd"/>
+            <w:r>
+              <w:rPr>
+                <w:sz w:val="20"/>
+                <w:szCs w:val="20"/>
+              </w:rPr>
+              <w:t xml:space="preserve"> 0.04018</w:t>
+            </w:r>
           </w:p>
         </w:tc>
       </w:tr>
@@ -4373,7 +4810,8 @@
                 <w:sz w:val="20"/>
                 <w:szCs w:val="20"/>
               </w:rPr>
-              <w:t>Family Income Ratio</w:t>
+              <w:lastRenderedPageBreak/>
+              <w:t>Family Income Category</w:t>
             </w:r>
           </w:p>
         </w:tc>
@@ -4405,7 +4843,7 @@
                 <w:sz w:val="22"/>
                 <w:szCs w:val="22"/>
               </w:rPr>
-              <w:t>Median (95% CI)</w:t>
+              <w:t>Greater than 185% FPL</w:t>
             </w:r>
           </w:p>
         </w:tc>
@@ -4438,7 +4876,7 @@
                 <w:sz w:val="22"/>
                 <w:szCs w:val="22"/>
               </w:rPr>
-              <w:t>767</w:t>
+              <w:t>445</w:t>
             </w:r>
           </w:p>
         </w:tc>
@@ -4470,7 +4908,7 @@
                 <w:sz w:val="22"/>
                 <w:szCs w:val="22"/>
               </w:rPr>
-              <w:t>2.3 (2.1 - 2.4); IQR: (1.3 - 4); Range: 0 - 5</w:t>
+              <w:t>58.0 (54.5 - 61.5)</w:t>
             </w:r>
           </w:p>
         </w:tc>
@@ -4503,7 +4941,7 @@
                 <w:sz w:val="22"/>
                 <w:szCs w:val="22"/>
               </w:rPr>
-              <w:t>401</w:t>
+              <w:t>209</w:t>
             </w:r>
           </w:p>
         </w:tc>
@@ -4535,7 +4973,7 @@
                 <w:sz w:val="22"/>
                 <w:szCs w:val="22"/>
               </w:rPr>
-              <w:t>2.0 (1.8 - 2.2); IQR: (1.1 - 3.7); Range: 0 - 5</w:t>
+              <w:t>52.1 (47.2 - 57.0)</w:t>
             </w:r>
           </w:p>
         </w:tc>
@@ -4560,6 +4998,44 @@
                 <w:szCs w:val="20"/>
               </w:rPr>
             </w:pPr>
+            <w:r>
+              <w:rPr>
+                <w:sz w:val="20"/>
+                <w:szCs w:val="20"/>
+              </w:rPr>
+              <w:t>χ</w:t>
+            </w:r>
+            <w:r>
+              <w:rPr>
+                <w:sz w:val="20"/>
+                <w:szCs w:val="20"/>
+                <w:vertAlign w:val="superscript"/>
+              </w:rPr>
+              <w:t>2</w:t>
+            </w:r>
+            <w:r>
+              <w:rPr>
+                <w:sz w:val="20"/>
+                <w:szCs w:val="20"/>
+                <w:vertAlign w:val="subscript"/>
+              </w:rPr>
+              <w:t>2</w:t>
+            </w:r>
+            <w:r>
+              <w:rPr>
+                <w:sz w:val="20"/>
+                <w:szCs w:val="20"/>
+              </w:rPr>
+              <w:t>=7.6725</w:t>
+            </w:r>
+            <w:r>
+              <w:rPr>
+                <w:sz w:val="20"/>
+                <w:szCs w:val="20"/>
+              </w:rPr>
+              <w:br/>
+              <w:t>p = 0.02157</w:t>
+            </w:r>
           </w:p>
         </w:tc>
       </w:tr>
@@ -4585,17 +5061,6 @@
                 <w:szCs w:val="20"/>
               </w:rPr>
             </w:pPr>
-            <w:r>
-              <w:rPr>
-                <w:rFonts w:ascii="Arial" w:eastAsia="Arial" w:hAnsi="Arial" w:cs="Arial"/>
-                <w:iCs w:val="0"/>
-                <w:color w:val="000000"/>
-                <w:sz w:val="20"/>
-                <w:szCs w:val="20"/>
-              </w:rPr>
-              <w:lastRenderedPageBreak/>
-              <w:t>Family Income Category</w:t>
-            </w:r>
           </w:p>
         </w:tc>
         <w:tc>
@@ -4626,7 +5091,7 @@
                 <w:sz w:val="22"/>
                 <w:szCs w:val="22"/>
               </w:rPr>
-              <w:t>Greater than 185% FPL</w:t>
+              <w:t>Between 135 and 185% of FPL</w:t>
             </w:r>
           </w:p>
         </w:tc>
@@ -4659,7 +5124,7 @@
                 <w:sz w:val="22"/>
                 <w:szCs w:val="22"/>
               </w:rPr>
-              <w:t>445</w:t>
+              <w:t>137</w:t>
             </w:r>
           </w:p>
         </w:tc>
@@ -4691,7 +5156,7 @@
                 <w:sz w:val="22"/>
                 <w:szCs w:val="22"/>
               </w:rPr>
-              <w:t>58.0 (54.5 - 61.5)</w:t>
+              <w:t>17.9 (15.3 - 20.7)</w:t>
             </w:r>
           </w:p>
         </w:tc>
@@ -4724,7 +5189,7 @@
                 <w:sz w:val="22"/>
                 <w:szCs w:val="22"/>
               </w:rPr>
-              <w:t>209</w:t>
+              <w:t>65</w:t>
             </w:r>
           </w:p>
         </w:tc>
@@ -4756,7 +5221,7 @@
                 <w:sz w:val="22"/>
                 <w:szCs w:val="22"/>
               </w:rPr>
-              <w:t>52.1 (47.2 - 57.0)</w:t>
+              <w:t>16.2 (12.9 - 20.2)</w:t>
             </w:r>
           </w:p>
         </w:tc>
@@ -4828,18 +5293,20 @@
               <w:ind w:left="100" w:right="100"/>
               <w:cnfStyle w:val="000000100000" w:firstRow="0" w:lastRow="0" w:firstColumn="0" w:lastColumn="0" w:oddVBand="0" w:evenVBand="0" w:oddHBand="1" w:evenHBand="0" w:firstRowFirstColumn="0" w:firstRowLastColumn="0" w:lastRowFirstColumn="0" w:lastRowLastColumn="0"/>
               <w:rPr>
-                <w:sz w:val="20"/>
-                <w:szCs w:val="20"/>
-              </w:rPr>
-            </w:pPr>
-            <w:r>
-              <w:rPr>
-                <w:rFonts w:ascii="Arial" w:eastAsia="Arial" w:hAnsi="Arial" w:cs="Arial"/>
-                <w:color w:val="000000"/>
-                <w:sz w:val="22"/>
-                <w:szCs w:val="22"/>
-              </w:rPr>
-              <w:t>Between 135 and 185% of FPL</w:t>
+                <w:rFonts w:ascii="Arial" w:eastAsia="Arial" w:hAnsi="Arial" w:cs="Arial"/>
+                <w:color w:val="000000"/>
+                <w:sz w:val="22"/>
+                <w:szCs w:val="22"/>
+              </w:rPr>
+            </w:pPr>
+            <w:r>
+              <w:rPr>
+                <w:rFonts w:ascii="Arial" w:eastAsia="Arial" w:hAnsi="Arial" w:cs="Arial"/>
+                <w:color w:val="000000"/>
+                <w:sz w:val="22"/>
+                <w:szCs w:val="22"/>
+              </w:rPr>
+              <w:t>Less than or equal to 135% of FPL</w:t>
             </w:r>
           </w:p>
         </w:tc>
@@ -4861,18 +5328,20 @@
               <w:jc w:val="right"/>
               <w:cnfStyle w:val="000000100000" w:firstRow="0" w:lastRow="0" w:firstColumn="0" w:lastColumn="0" w:oddVBand="0" w:evenVBand="0" w:oddHBand="1" w:evenHBand="0" w:firstRowFirstColumn="0" w:firstRowLastColumn="0" w:lastRowFirstColumn="0" w:lastRowLastColumn="0"/>
               <w:rPr>
-                <w:sz w:val="20"/>
-                <w:szCs w:val="20"/>
-              </w:rPr>
-            </w:pPr>
-            <w:r>
-              <w:rPr>
-                <w:rFonts w:ascii="Arial" w:eastAsia="Arial" w:hAnsi="Arial" w:cs="Arial"/>
-                <w:color w:val="000000"/>
-                <w:sz w:val="22"/>
-                <w:szCs w:val="22"/>
-              </w:rPr>
-              <w:t>137</w:t>
+                <w:rFonts w:ascii="Arial" w:eastAsia="Arial" w:hAnsi="Arial" w:cs="Arial"/>
+                <w:color w:val="000000"/>
+                <w:sz w:val="22"/>
+                <w:szCs w:val="22"/>
+              </w:rPr>
+            </w:pPr>
+            <w:r>
+              <w:rPr>
+                <w:rFonts w:ascii="Arial" w:eastAsia="Arial" w:hAnsi="Arial" w:cs="Arial"/>
+                <w:color w:val="000000"/>
+                <w:sz w:val="22"/>
+                <w:szCs w:val="22"/>
+              </w:rPr>
+              <w:t>185</w:t>
             </w:r>
           </w:p>
         </w:tc>
@@ -4893,18 +5362,20 @@
               <w:ind w:left="100" w:right="100"/>
               <w:cnfStyle w:val="000000100000" w:firstRow="0" w:lastRow="0" w:firstColumn="0" w:lastColumn="0" w:oddVBand="0" w:evenVBand="0" w:oddHBand="1" w:evenHBand="0" w:firstRowFirstColumn="0" w:firstRowLastColumn="0" w:lastRowFirstColumn="0" w:lastRowLastColumn="0"/>
               <w:rPr>
-                <w:sz w:val="20"/>
-                <w:szCs w:val="20"/>
-              </w:rPr>
-            </w:pPr>
-            <w:r>
-              <w:rPr>
-                <w:rFonts w:ascii="Arial" w:eastAsia="Arial" w:hAnsi="Arial" w:cs="Arial"/>
-                <w:color w:val="000000"/>
-                <w:sz w:val="22"/>
-                <w:szCs w:val="22"/>
-              </w:rPr>
-              <w:t>17.9 (15.3 - 20.7)</w:t>
+                <w:rFonts w:ascii="Arial" w:eastAsia="Arial" w:hAnsi="Arial" w:cs="Arial"/>
+                <w:color w:val="000000"/>
+                <w:sz w:val="22"/>
+                <w:szCs w:val="22"/>
+              </w:rPr>
+            </w:pPr>
+            <w:r>
+              <w:rPr>
+                <w:rFonts w:ascii="Arial" w:eastAsia="Arial" w:hAnsi="Arial" w:cs="Arial"/>
+                <w:color w:val="000000"/>
+                <w:sz w:val="22"/>
+                <w:szCs w:val="22"/>
+              </w:rPr>
+              <w:t>24.1 (21.2 - 27.3)</w:t>
             </w:r>
           </w:p>
         </w:tc>
@@ -4926,18 +5397,20 @@
               <w:jc w:val="right"/>
               <w:cnfStyle w:val="000000100000" w:firstRow="0" w:lastRow="0" w:firstColumn="0" w:lastColumn="0" w:oddVBand="0" w:evenVBand="0" w:oddHBand="1" w:evenHBand="0" w:firstRowFirstColumn="0" w:firstRowLastColumn="0" w:lastRowFirstColumn="0" w:lastRowLastColumn="0"/>
               <w:rPr>
-                <w:sz w:val="20"/>
-                <w:szCs w:val="20"/>
-              </w:rPr>
-            </w:pPr>
-            <w:r>
-              <w:rPr>
-                <w:rFonts w:ascii="Arial" w:eastAsia="Arial" w:hAnsi="Arial" w:cs="Arial"/>
-                <w:color w:val="000000"/>
-                <w:sz w:val="22"/>
-                <w:szCs w:val="22"/>
-              </w:rPr>
-              <w:t>65</w:t>
+                <w:rFonts w:ascii="Arial" w:eastAsia="Arial" w:hAnsi="Arial" w:cs="Arial"/>
+                <w:color w:val="000000"/>
+                <w:sz w:val="22"/>
+                <w:szCs w:val="22"/>
+              </w:rPr>
+            </w:pPr>
+            <w:r>
+              <w:rPr>
+                <w:rFonts w:ascii="Arial" w:eastAsia="Arial" w:hAnsi="Arial" w:cs="Arial"/>
+                <w:color w:val="000000"/>
+                <w:sz w:val="22"/>
+                <w:szCs w:val="22"/>
+              </w:rPr>
+              <w:t>127</w:t>
             </w:r>
           </w:p>
         </w:tc>
@@ -4958,18 +5431,20 @@
               <w:ind w:left="100" w:right="100"/>
               <w:cnfStyle w:val="000000100000" w:firstRow="0" w:lastRow="0" w:firstColumn="0" w:lastColumn="0" w:oddVBand="0" w:evenVBand="0" w:oddHBand="1" w:evenHBand="0" w:firstRowFirstColumn="0" w:firstRowLastColumn="0" w:lastRowFirstColumn="0" w:lastRowLastColumn="0"/>
               <w:rPr>
-                <w:sz w:val="20"/>
-                <w:szCs w:val="20"/>
-              </w:rPr>
-            </w:pPr>
-            <w:r>
-              <w:rPr>
-                <w:rFonts w:ascii="Arial" w:eastAsia="Arial" w:hAnsi="Arial" w:cs="Arial"/>
-                <w:color w:val="000000"/>
-                <w:sz w:val="22"/>
-                <w:szCs w:val="22"/>
-              </w:rPr>
-              <w:t>16.2 (12.9 - 20.2)</w:t>
+                <w:rFonts w:ascii="Arial" w:eastAsia="Arial" w:hAnsi="Arial" w:cs="Arial"/>
+                <w:color w:val="000000"/>
+                <w:sz w:val="22"/>
+                <w:szCs w:val="22"/>
+              </w:rPr>
+            </w:pPr>
+            <w:r>
+              <w:rPr>
+                <w:rFonts w:ascii="Arial" w:eastAsia="Arial" w:hAnsi="Arial" w:cs="Arial"/>
+                <w:color w:val="000000"/>
+                <w:sz w:val="22"/>
+                <w:szCs w:val="22"/>
+              </w:rPr>
+              <w:t>31.7 (27.3 - 36.4)</w:t>
             </w:r>
           </w:p>
         </w:tc>
@@ -4989,226 +5464,6 @@
               <w:ind w:left="100" w:right="100"/>
               <w:jc w:val="right"/>
               <w:cnfStyle w:val="000000100000" w:firstRow="0" w:lastRow="0" w:firstColumn="0" w:lastColumn="0" w:oddVBand="0" w:evenVBand="0" w:oddHBand="1" w:evenHBand="0" w:firstRowFirstColumn="0" w:firstRowLastColumn="0" w:lastRowFirstColumn="0" w:lastRowLastColumn="0"/>
-              <w:rPr>
-                <w:sz w:val="20"/>
-                <w:szCs w:val="20"/>
-              </w:rPr>
-            </w:pPr>
-          </w:p>
-        </w:tc>
-      </w:tr>
-      <w:tr>
-        <w:tc>
-          <w:tcPr>
-            <w:cnfStyle w:val="001000000000" w:firstRow="0" w:lastRow="0" w:firstColumn="1" w:lastColumn="0" w:oddVBand="0" w:evenVBand="0" w:oddHBand="0" w:evenHBand="0" w:firstRowFirstColumn="0" w:firstRowLastColumn="0" w:lastRowFirstColumn="0" w:lastRowLastColumn="0"/>
-            <w:tcW w:w="1620" w:type="dxa"/>
-          </w:tcPr>
-          <w:p>
-            <w:pPr>
-              <w:pBdr>
-                <w:top w:val="none" w:sz="0" w:space="0" w:color="000000"/>
-                <w:left w:val="none" w:sz="0" w:space="0" w:color="000000"/>
-                <w:bottom w:val="none" w:sz="0" w:space="0" w:color="000000"/>
-                <w:right w:val="none" w:sz="0" w:space="0" w:color="000000"/>
-              </w:pBdr>
-              <w:spacing w:before="100" w:after="100"/>
-              <w:ind w:left="100" w:right="100"/>
-              <w:rPr>
-                <w:iCs w:val="0"/>
-                <w:sz w:val="20"/>
-                <w:szCs w:val="20"/>
-              </w:rPr>
-            </w:pPr>
-          </w:p>
-        </w:tc>
-        <w:tc>
-          <w:tcPr>
-            <w:tcW w:w="1710" w:type="dxa"/>
-            <w:vAlign w:val="center"/>
-          </w:tcPr>
-          <w:p>
-            <w:pPr>
-              <w:pBdr>
-                <w:top w:val="none" w:sz="0" w:space="0" w:color="000000"/>
-                <w:left w:val="none" w:sz="0" w:space="0" w:color="000000"/>
-                <w:bottom w:val="none" w:sz="0" w:space="0" w:color="000000"/>
-                <w:right w:val="none" w:sz="0" w:space="0" w:color="000000"/>
-              </w:pBdr>
-              <w:spacing w:before="100" w:after="100"/>
-              <w:ind w:left="100" w:right="100"/>
-              <w:cnfStyle w:val="000000000000" w:firstRow="0" w:lastRow="0" w:firstColumn="0" w:lastColumn="0" w:oddVBand="0" w:evenVBand="0" w:oddHBand="0" w:evenHBand="0" w:firstRowFirstColumn="0" w:firstRowLastColumn="0" w:lastRowFirstColumn="0" w:lastRowLastColumn="0"/>
-              <w:rPr>
-                <w:rFonts w:ascii="Arial" w:eastAsia="Arial" w:hAnsi="Arial" w:cs="Arial"/>
-                <w:color w:val="000000"/>
-                <w:sz w:val="22"/>
-                <w:szCs w:val="22"/>
-              </w:rPr>
-            </w:pPr>
-            <w:r>
-              <w:rPr>
-                <w:rFonts w:ascii="Arial" w:eastAsia="Arial" w:hAnsi="Arial" w:cs="Arial"/>
-                <w:color w:val="000000"/>
-                <w:sz w:val="22"/>
-                <w:szCs w:val="22"/>
-              </w:rPr>
-              <w:t>Less than or equal to 135% of FPL</w:t>
-            </w:r>
-          </w:p>
-        </w:tc>
-        <w:tc>
-          <w:tcPr>
-            <w:tcW w:w="1080" w:type="dxa"/>
-            <w:vAlign w:val="center"/>
-          </w:tcPr>
-          <w:p>
-            <w:pPr>
-              <w:pBdr>
-                <w:top w:val="none" w:sz="0" w:space="0" w:color="000000"/>
-                <w:left w:val="none" w:sz="0" w:space="0" w:color="000000"/>
-                <w:bottom w:val="none" w:sz="0" w:space="0" w:color="000000"/>
-                <w:right w:val="none" w:sz="0" w:space="0" w:color="000000"/>
-              </w:pBdr>
-              <w:spacing w:before="100" w:after="100"/>
-              <w:ind w:left="100" w:right="100"/>
-              <w:jc w:val="right"/>
-              <w:cnfStyle w:val="000000000000" w:firstRow="0" w:lastRow="0" w:firstColumn="0" w:lastColumn="0" w:oddVBand="0" w:evenVBand="0" w:oddHBand="0" w:evenHBand="0" w:firstRowFirstColumn="0" w:firstRowLastColumn="0" w:lastRowFirstColumn="0" w:lastRowLastColumn="0"/>
-              <w:rPr>
-                <w:rFonts w:ascii="Arial" w:eastAsia="Arial" w:hAnsi="Arial" w:cs="Arial"/>
-                <w:color w:val="000000"/>
-                <w:sz w:val="22"/>
-                <w:szCs w:val="22"/>
-              </w:rPr>
-            </w:pPr>
-            <w:r>
-              <w:rPr>
-                <w:rFonts w:ascii="Arial" w:eastAsia="Arial" w:hAnsi="Arial" w:cs="Arial"/>
-                <w:color w:val="000000"/>
-                <w:sz w:val="22"/>
-                <w:szCs w:val="22"/>
-              </w:rPr>
-              <w:t>185</w:t>
-            </w:r>
-          </w:p>
-        </w:tc>
-        <w:tc>
-          <w:tcPr>
-            <w:tcW w:w="2520" w:type="dxa"/>
-            <w:vAlign w:val="center"/>
-          </w:tcPr>
-          <w:p>
-            <w:pPr>
-              <w:pBdr>
-                <w:top w:val="none" w:sz="0" w:space="0" w:color="000000"/>
-                <w:left w:val="none" w:sz="0" w:space="0" w:color="000000"/>
-                <w:bottom w:val="none" w:sz="0" w:space="0" w:color="000000"/>
-                <w:right w:val="none" w:sz="0" w:space="0" w:color="000000"/>
-              </w:pBdr>
-              <w:spacing w:before="100" w:after="100"/>
-              <w:ind w:left="100" w:right="100"/>
-              <w:cnfStyle w:val="000000000000" w:firstRow="0" w:lastRow="0" w:firstColumn="0" w:lastColumn="0" w:oddVBand="0" w:evenVBand="0" w:oddHBand="0" w:evenHBand="0" w:firstRowFirstColumn="0" w:firstRowLastColumn="0" w:lastRowFirstColumn="0" w:lastRowLastColumn="0"/>
-              <w:rPr>
-                <w:rFonts w:ascii="Arial" w:eastAsia="Arial" w:hAnsi="Arial" w:cs="Arial"/>
-                <w:color w:val="000000"/>
-                <w:sz w:val="22"/>
-                <w:szCs w:val="22"/>
-              </w:rPr>
-            </w:pPr>
-            <w:r>
-              <w:rPr>
-                <w:rFonts w:ascii="Arial" w:eastAsia="Arial" w:hAnsi="Arial" w:cs="Arial"/>
-                <w:color w:val="000000"/>
-                <w:sz w:val="22"/>
-                <w:szCs w:val="22"/>
-              </w:rPr>
-              <w:t>24.1 (21.2 - 27.3)</w:t>
-            </w:r>
-          </w:p>
-        </w:tc>
-        <w:tc>
-          <w:tcPr>
-            <w:tcW w:w="1080" w:type="dxa"/>
-            <w:vAlign w:val="center"/>
-          </w:tcPr>
-          <w:p>
-            <w:pPr>
-              <w:pBdr>
-                <w:top w:val="none" w:sz="0" w:space="0" w:color="000000"/>
-                <w:left w:val="none" w:sz="0" w:space="0" w:color="000000"/>
-                <w:bottom w:val="none" w:sz="0" w:space="0" w:color="000000"/>
-                <w:right w:val="none" w:sz="0" w:space="0" w:color="000000"/>
-              </w:pBdr>
-              <w:spacing w:before="100" w:after="100"/>
-              <w:ind w:left="100" w:right="100"/>
-              <w:jc w:val="right"/>
-              <w:cnfStyle w:val="000000000000" w:firstRow="0" w:lastRow="0" w:firstColumn="0" w:lastColumn="0" w:oddVBand="0" w:evenVBand="0" w:oddHBand="0" w:evenHBand="0" w:firstRowFirstColumn="0" w:firstRowLastColumn="0" w:lastRowFirstColumn="0" w:lastRowLastColumn="0"/>
-              <w:rPr>
-                <w:rFonts w:ascii="Arial" w:eastAsia="Arial" w:hAnsi="Arial" w:cs="Arial"/>
-                <w:color w:val="000000"/>
-                <w:sz w:val="22"/>
-                <w:szCs w:val="22"/>
-              </w:rPr>
-            </w:pPr>
-            <w:r>
-              <w:rPr>
-                <w:rFonts w:ascii="Arial" w:eastAsia="Arial" w:hAnsi="Arial" w:cs="Arial"/>
-                <w:color w:val="000000"/>
-                <w:sz w:val="22"/>
-                <w:szCs w:val="22"/>
-              </w:rPr>
-              <w:t>127</w:t>
-            </w:r>
-          </w:p>
-        </w:tc>
-        <w:tc>
-          <w:tcPr>
-            <w:tcW w:w="2250" w:type="dxa"/>
-            <w:vAlign w:val="center"/>
-          </w:tcPr>
-          <w:p>
-            <w:pPr>
-              <w:pBdr>
-                <w:top w:val="none" w:sz="0" w:space="0" w:color="000000"/>
-                <w:left w:val="none" w:sz="0" w:space="0" w:color="000000"/>
-                <w:bottom w:val="none" w:sz="0" w:space="0" w:color="000000"/>
-                <w:right w:val="none" w:sz="0" w:space="0" w:color="000000"/>
-              </w:pBdr>
-              <w:spacing w:before="100" w:after="100"/>
-              <w:ind w:left="100" w:right="100"/>
-              <w:cnfStyle w:val="000000000000" w:firstRow="0" w:lastRow="0" w:firstColumn="0" w:lastColumn="0" w:oddVBand="0" w:evenVBand="0" w:oddHBand="0" w:evenHBand="0" w:firstRowFirstColumn="0" w:firstRowLastColumn="0" w:lastRowFirstColumn="0" w:lastRowLastColumn="0"/>
-              <w:rPr>
-                <w:rFonts w:ascii="Arial" w:eastAsia="Arial" w:hAnsi="Arial" w:cs="Arial"/>
-                <w:color w:val="000000"/>
-                <w:sz w:val="22"/>
-                <w:szCs w:val="22"/>
-              </w:rPr>
-            </w:pPr>
-            <w:r>
-              <w:rPr>
-                <w:rFonts w:ascii="Arial" w:eastAsia="Arial" w:hAnsi="Arial" w:cs="Arial"/>
-                <w:color w:val="000000"/>
-                <w:sz w:val="22"/>
-                <w:szCs w:val="22"/>
-              </w:rPr>
-              <w:t>31.7 (27.3 - 36.4)</w:t>
-            </w:r>
-          </w:p>
-        </w:tc>
-        <w:tc>
-          <w:tcPr>
-            <w:tcW w:w="1530" w:type="dxa"/>
-          </w:tcPr>
-          <w:p>
-            <w:pPr>
-              <w:pBdr>
-                <w:top w:val="none" w:sz="0" w:space="0" w:color="000000"/>
-                <w:left w:val="none" w:sz="0" w:space="0" w:color="000000"/>
-                <w:bottom w:val="none" w:sz="0" w:space="0" w:color="000000"/>
-                <w:right w:val="none" w:sz="0" w:space="0" w:color="000000"/>
-              </w:pBdr>
-              <w:spacing w:before="100" w:after="100"/>
-              <w:ind w:left="100" w:right="100"/>
-              <w:jc w:val="right"/>
-              <w:cnfStyle w:val="000000000000" w:firstRow="0" w:lastRow="0" w:firstColumn="0" w:lastColumn="0" w:oddVBand="0" w:evenVBand="0" w:oddHBand="0" w:evenHBand="0" w:firstRowFirstColumn="0" w:firstRowLastColumn="0" w:lastRowFirstColumn="0" w:lastRowLastColumn="0"/>
               <w:rPr>
                 <w:sz w:val="20"/>
                 <w:szCs w:val="20"/>
@@ -6260,6 +6515,58 @@
                 <w:szCs w:val="20"/>
               </w:rPr>
             </w:pPr>
+            <w:r>
+              <w:rPr>
+                <w:sz w:val="20"/>
+                <w:szCs w:val="20"/>
+              </w:rPr>
+              <w:t>χ</w:t>
+            </w:r>
+            <w:r>
+              <w:rPr>
+                <w:sz w:val="20"/>
+                <w:szCs w:val="20"/>
+                <w:vertAlign w:val="superscript"/>
+              </w:rPr>
+              <w:t>2</w:t>
+            </w:r>
+            <w:r>
+              <w:rPr>
+                <w:sz w:val="20"/>
+                <w:szCs w:val="20"/>
+                <w:vertAlign w:val="subscript"/>
+              </w:rPr>
+              <w:t>2</w:t>
+            </w:r>
+            <w:r>
+              <w:rPr>
+                <w:sz w:val="20"/>
+                <w:szCs w:val="20"/>
+              </w:rPr>
+              <w:t>= 23.472</w:t>
+            </w:r>
+            <w:r>
+              <w:rPr>
+                <w:sz w:val="20"/>
+                <w:szCs w:val="20"/>
+              </w:rPr>
+              <w:br/>
+              <w:t>p &lt; 0.0</w:t>
+            </w:r>
+            <w:r>
+              <w:rPr>
+                <w:sz w:val="20"/>
+                <w:szCs w:val="20"/>
+              </w:rPr>
+              <w:t>0</w:t>
+            </w:r>
+            <w:r>
+              <w:rPr>
+                <w:sz w:val="20"/>
+                <w:szCs w:val="20"/>
+              </w:rPr>
+              <w:t>01</w:t>
+            </w:r>
           </w:p>
         </w:tc>
       </w:tr>
@@ -6945,7 +7252,7 @@
                 <w:sz w:val="22"/>
                 <w:szCs w:val="22"/>
               </w:rPr>
-              <w:t>TRUE</w:t>
+              <w:t>Yes</w:t>
             </w:r>
           </w:p>
         </w:tc>
@@ -7135,6 +7442,52 @@
           <w:szCs w:val="22"/>
         </w:rPr>
         <w:t>Health insurance questions refused by 95 subjects</w:t>
+      </w:r>
+      <w:r>
+        <w:rPr>
+          <w:rFonts w:ascii="Calibri" w:eastAsia="Arial" w:hAnsi="Calibri" w:cs="Calibri"/>
+          <w:i/>
+          <w:iCs/>
+          <w:color w:val="000000"/>
+          <w:sz w:val="22"/>
+          <w:szCs w:val="22"/>
+        </w:rPr>
+        <w:t xml:space="preserve">; prescription drug coverage </w:t>
+      </w:r>
+      <w:proofErr w:type="gramStart"/>
+      <w:r>
+        <w:rPr>
+          <w:rFonts w:ascii="Calibri" w:eastAsia="Arial" w:hAnsi="Calibri" w:cs="Calibri"/>
+          <w:i/>
+          <w:iCs/>
+          <w:color w:val="000000"/>
+          <w:sz w:val="22"/>
+          <w:szCs w:val="22"/>
+        </w:rPr>
+        <w:t>question</w:t>
+      </w:r>
+      <w:proofErr w:type="gramEnd"/>
+      <w:r>
+        <w:rPr>
+          <w:rFonts w:ascii="Calibri" w:eastAsia="Arial" w:hAnsi="Calibri" w:cs="Calibri"/>
+          <w:i/>
+          <w:iCs/>
+          <w:color w:val="000000"/>
+          <w:sz w:val="22"/>
+          <w:szCs w:val="22"/>
+        </w:rPr>
+        <w:t xml:space="preserve"> refused if not answered “Yes”</w:t>
+      </w:r>
+      <w:r>
+        <w:rPr>
+          <w:rFonts w:ascii="Calibri" w:eastAsia="Arial" w:hAnsi="Calibri" w:cs="Calibri"/>
+          <w:i/>
+          <w:iCs/>
+          <w:color w:val="000000"/>
+          <w:sz w:val="22"/>
+          <w:szCs w:val="22"/>
+        </w:rPr>
+        <w:t>.</w:t>
       </w:r>
     </w:p>
     <w:p>
@@ -7931,6 +8284,36 @@
                 <w:szCs w:val="20"/>
               </w:rPr>
             </w:pPr>
+            <w:r>
+              <w:rPr>
+                <w:sz w:val="20"/>
+                <w:szCs w:val="20"/>
+              </w:rPr>
+              <w:t>t</w:t>
+            </w:r>
+            <w:r>
+              <w:rPr>
+                <w:sz w:val="20"/>
+                <w:szCs w:val="20"/>
+                <w:vertAlign w:val="subscript"/>
+              </w:rPr>
+              <w:t>1081</w:t>
+            </w:r>
+            <w:r>
+              <w:rPr>
+                <w:sz w:val="20"/>
+                <w:szCs w:val="20"/>
+              </w:rPr>
+              <w:t xml:space="preserve"> = -0.01693</w:t>
+            </w:r>
+            <w:r>
+              <w:rPr>
+                <w:sz w:val="20"/>
+                <w:szCs w:val="20"/>
+              </w:rPr>
+              <w:br/>
+              <w:t>p = 0.9915</w:t>
+            </w:r>
           </w:p>
         </w:tc>
       </w:tr>
@@ -8149,6 +8532,21 @@
                 <w:szCs w:val="20"/>
               </w:rPr>
             </w:pPr>
+            <w:r>
+              <w:rPr>
+                <w:sz w:val="20"/>
+                <w:szCs w:val="20"/>
+              </w:rPr>
+              <w:t>Fisher’s Exact</w:t>
+            </w:r>
+            <w:r>
+              <w:rPr>
+                <w:sz w:val="20"/>
+                <w:szCs w:val="20"/>
+              </w:rPr>
+              <w:br/>
+              <w:t>p = 0.2034</w:t>
+            </w:r>
           </w:p>
         </w:tc>
       </w:tr>
@@ -9224,6 +9622,44 @@
                 <w:szCs w:val="20"/>
               </w:rPr>
             </w:pPr>
+            <w:r>
+              <w:rPr>
+                <w:sz w:val="20"/>
+                <w:szCs w:val="20"/>
+              </w:rPr>
+              <w:t>χ</w:t>
+            </w:r>
+            <w:r>
+              <w:rPr>
+                <w:sz w:val="20"/>
+                <w:szCs w:val="20"/>
+                <w:vertAlign w:val="superscript"/>
+              </w:rPr>
+              <w:t>2</w:t>
+            </w:r>
+            <w:r>
+              <w:rPr>
+                <w:sz w:val="20"/>
+                <w:szCs w:val="20"/>
+                <w:vertAlign w:val="subscript"/>
+              </w:rPr>
+              <w:t>1</w:t>
+            </w:r>
+            <w:r>
+              <w:rPr>
+                <w:sz w:val="20"/>
+                <w:szCs w:val="20"/>
+              </w:rPr>
+              <w:t>=3.7807</w:t>
+            </w:r>
+            <w:r>
+              <w:rPr>
+                <w:sz w:val="20"/>
+                <w:szCs w:val="20"/>
+              </w:rPr>
+              <w:br/>
+              <w:t>p = 0.05185</w:t>
+            </w:r>
           </w:p>
         </w:tc>
       </w:tr>
@@ -9671,6 +10107,44 @@
                 <w:szCs w:val="20"/>
               </w:rPr>
             </w:pPr>
+            <w:r>
+              <w:rPr>
+                <w:sz w:val="20"/>
+                <w:szCs w:val="20"/>
+              </w:rPr>
+              <w:t>χ</w:t>
+            </w:r>
+            <w:r>
+              <w:rPr>
+                <w:sz w:val="20"/>
+                <w:szCs w:val="20"/>
+                <w:vertAlign w:val="superscript"/>
+              </w:rPr>
+              <w:t>2</w:t>
+            </w:r>
+            <w:r>
+              <w:rPr>
+                <w:sz w:val="20"/>
+                <w:szCs w:val="20"/>
+                <w:vertAlign w:val="subscript"/>
+              </w:rPr>
+              <w:t>2</w:t>
+            </w:r>
+            <w:r>
+              <w:rPr>
+                <w:sz w:val="20"/>
+                <w:szCs w:val="20"/>
+              </w:rPr>
+              <w:t>=14.247</w:t>
+            </w:r>
+            <w:r>
+              <w:rPr>
+                <w:sz w:val="20"/>
+                <w:szCs w:val="20"/>
+              </w:rPr>
+              <w:br/>
+              <w:t>p = 0.0008</w:t>
+            </w:r>
           </w:p>
         </w:tc>
       </w:tr>
@@ -10132,6 +10606,7 @@
                 <w:sz w:val="20"/>
                 <w:szCs w:val="20"/>
               </w:rPr>
+              <w:lastRenderedPageBreak/>
               <w:t>Comorbid Cardio-</w:t>
             </w:r>
             <w:proofErr w:type="gramStart"/>
@@ -10143,7 +10618,6 @@
                 <w:sz w:val="20"/>
                 <w:szCs w:val="20"/>
               </w:rPr>
-              <w:lastRenderedPageBreak/>
               <w:t>vascular Disease</w:t>
             </w:r>
             <w:proofErr w:type="gramEnd"/>
@@ -10176,7 +10650,6 @@
                 <w:sz w:val="22"/>
                 <w:szCs w:val="22"/>
               </w:rPr>
-              <w:lastRenderedPageBreak/>
               <w:t>Overall - Yes</w:t>
             </w:r>
           </w:p>
@@ -10328,6 +10801,44 @@
                 <w:szCs w:val="20"/>
               </w:rPr>
             </w:pPr>
+            <w:r>
+              <w:rPr>
+                <w:sz w:val="20"/>
+                <w:szCs w:val="20"/>
+              </w:rPr>
+              <w:t>χ</w:t>
+            </w:r>
+            <w:r>
+              <w:rPr>
+                <w:sz w:val="20"/>
+                <w:szCs w:val="20"/>
+                <w:vertAlign w:val="superscript"/>
+              </w:rPr>
+              <w:t>2</w:t>
+            </w:r>
+            <w:r>
+              <w:rPr>
+                <w:sz w:val="20"/>
+                <w:szCs w:val="20"/>
+                <w:vertAlign w:val="subscript"/>
+              </w:rPr>
+              <w:t>1</w:t>
+            </w:r>
+            <w:r>
+              <w:rPr>
+                <w:sz w:val="20"/>
+                <w:szCs w:val="20"/>
+              </w:rPr>
+              <w:t>=8.1001</w:t>
+            </w:r>
+            <w:r>
+              <w:rPr>
+                <w:sz w:val="20"/>
+                <w:szCs w:val="20"/>
+              </w:rPr>
+              <w:br/>
+              <w:t>p = 0.0044</w:t>
+            </w:r>
           </w:p>
         </w:tc>
       </w:tr>
@@ -11635,19 +12146,18 @@
     <w:tbl>
       <w:tblPr>
         <w:tblStyle w:val="PlainTable5"/>
-        <w:tblW w:w="11790" w:type="dxa"/>
+        <w:tblW w:w="10260" w:type="dxa"/>
         <w:tblInd w:w="-90" w:type="dxa"/>
         <w:tblLayout w:type="fixed"/>
         <w:tblLook w:val="04A0" w:firstRow="1" w:lastRow="0" w:firstColumn="1" w:lastColumn="0" w:noHBand="0" w:noVBand="1"/>
       </w:tblPr>
       <w:tblGrid>
+        <w:gridCol w:w="1710"/>
         <w:gridCol w:w="1620"/>
-        <w:gridCol w:w="1710"/>
         <w:gridCol w:w="1080"/>
         <w:gridCol w:w="2520"/>
         <w:gridCol w:w="1080"/>
         <w:gridCol w:w="2250"/>
-        <w:gridCol w:w="1530"/>
       </w:tblGrid>
       <w:tr>
         <w:trPr>
@@ -11656,7 +12166,7 @@
         <w:tc>
           <w:tcPr>
             <w:cnfStyle w:val="001000000100" w:firstRow="0" w:lastRow="0" w:firstColumn="1" w:lastColumn="0" w:oddVBand="0" w:evenVBand="0" w:oddHBand="0" w:evenHBand="0" w:firstRowFirstColumn="1" w:firstRowLastColumn="0" w:lastRowFirstColumn="0" w:lastRowLastColumn="0"/>
-            <w:tcW w:w="1620" w:type="dxa"/>
+            <w:tcW w:w="1710" w:type="dxa"/>
             <w:tcBorders>
               <w:top w:val="nil"/>
               <w:left w:val="nil"/>
@@ -11688,7 +12198,7 @@
         </w:tc>
         <w:tc>
           <w:tcPr>
-            <w:tcW w:w="1710" w:type="dxa"/>
+            <w:tcW w:w="1620" w:type="dxa"/>
             <w:tcBorders>
               <w:top w:val="nil"/>
               <w:left w:val="nil"/>
@@ -11785,29 +12295,7 @@
                 <w:sz w:val="20"/>
                 <w:szCs w:val="20"/>
               </w:rPr>
-              <w:t xml:space="preserve">(N = </w:t>
-            </w:r>
-            <w:r>
-              <w:rPr>
-                <w:rFonts w:asciiTheme="minorHAnsi" w:eastAsiaTheme="minorEastAsia" w:hAnsiTheme="minorHAnsi" w:cstheme="minorBidi"/>
-                <w:b/>
-                <w:bCs/>
-                <w:i w:val="0"/>
-                <w:sz w:val="20"/>
-                <w:szCs w:val="20"/>
-              </w:rPr>
-              <w:t>656</w:t>
-            </w:r>
-            <w:r>
-              <w:rPr>
-                <w:rFonts w:asciiTheme="minorHAnsi" w:eastAsiaTheme="minorEastAsia" w:hAnsiTheme="minorHAnsi" w:cstheme="minorBidi"/>
-                <w:b/>
-                <w:bCs/>
-                <w:i w:val="0"/>
-                <w:sz w:val="20"/>
-                <w:szCs w:val="20"/>
-              </w:rPr>
-              <w:t>)</w:t>
+              <w:t>(N = 656)</w:t>
             </w:r>
           </w:p>
         </w:tc>
@@ -11876,44 +12364,6 @@
             </w:r>
           </w:p>
         </w:tc>
-        <w:tc>
-          <w:tcPr>
-            <w:tcW w:w="1530" w:type="dxa"/>
-            <w:tcBorders>
-              <w:top w:val="nil"/>
-              <w:left w:val="nil"/>
-              <w:right w:val="nil"/>
-            </w:tcBorders>
-            <w:hideMark/>
-          </w:tcPr>
-          <w:p>
-            <w:pPr>
-              <w:spacing w:before="100" w:after="100"/>
-              <w:ind w:left="100" w:right="100"/>
-              <w:jc w:val="center"/>
-              <w:cnfStyle w:val="100000000000" w:firstRow="1" w:lastRow="0" w:firstColumn="0" w:lastColumn="0" w:oddVBand="0" w:evenVBand="0" w:oddHBand="0" w:evenHBand="0" w:firstRowFirstColumn="0" w:firstRowLastColumn="0" w:lastRowFirstColumn="0" w:lastRowLastColumn="0"/>
-              <w:rPr>
-                <w:rFonts w:asciiTheme="minorHAnsi" w:eastAsiaTheme="minorEastAsia" w:hAnsiTheme="minorHAnsi" w:cstheme="minorBidi"/>
-                <w:b/>
-                <w:bCs/>
-                <w:i w:val="0"/>
-                <w:sz w:val="20"/>
-                <w:szCs w:val="20"/>
-              </w:rPr>
-            </w:pPr>
-            <w:r>
-              <w:rPr>
-                <w:rFonts w:asciiTheme="minorHAnsi" w:eastAsiaTheme="minorEastAsia" w:hAnsiTheme="minorHAnsi" w:cstheme="minorBidi"/>
-                <w:b/>
-                <w:bCs/>
-                <w:i w:val="0"/>
-                <w:sz w:val="20"/>
-                <w:szCs w:val="20"/>
-              </w:rPr>
-              <w:t>Test-Statistic (p-value)</w:t>
-            </w:r>
-          </w:p>
-        </w:tc>
       </w:tr>
       <w:tr>
         <w:trPr>
@@ -11922,7 +12372,7 @@
         <w:tc>
           <w:tcPr>
             <w:cnfStyle w:val="001000000000" w:firstRow="0" w:lastRow="0" w:firstColumn="1" w:lastColumn="0" w:oddVBand="0" w:evenVBand="0" w:oddHBand="0" w:evenHBand="0" w:firstRowFirstColumn="0" w:firstRowLastColumn="0" w:lastRowFirstColumn="0" w:lastRowLastColumn="0"/>
-            <w:tcW w:w="1620" w:type="dxa"/>
+            <w:tcW w:w="1710" w:type="dxa"/>
             <w:tcBorders>
               <w:top w:val="nil"/>
               <w:left w:val="nil"/>
@@ -11946,7 +12396,7 @@
         </w:tc>
         <w:tc>
           <w:tcPr>
-            <w:tcW w:w="1710" w:type="dxa"/>
+            <w:tcW w:w="1620" w:type="dxa"/>
             <w:tcBorders>
               <w:top w:val="nil"/>
               <w:left w:val="nil"/>
@@ -12113,36 +12563,42 @@
             </w:r>
           </w:p>
         </w:tc>
-        <w:tc>
-          <w:tcPr>
-            <w:tcW w:w="1530" w:type="dxa"/>
-            <w:tcBorders>
-              <w:top w:val="nil"/>
-              <w:left w:val="nil"/>
-              <w:bottom w:val="double" w:sz="4" w:space="0" w:color="auto"/>
-              <w:right w:val="nil"/>
-            </w:tcBorders>
-          </w:tcPr>
-          <w:p>
-            <w:pPr>
-              <w:spacing w:before="100" w:after="100"/>
-              <w:ind w:left="100" w:right="100"/>
-              <w:jc w:val="center"/>
-              <w:cnfStyle w:val="000000100000" w:firstRow="0" w:lastRow="0" w:firstColumn="0" w:lastColumn="0" w:oddVBand="0" w:evenVBand="0" w:oddHBand="1" w:evenHBand="0" w:firstRowFirstColumn="0" w:firstRowLastColumn="0" w:lastRowFirstColumn="0" w:lastRowLastColumn="0"/>
-              <w:rPr>
-                <w:b/>
-                <w:bCs/>
-                <w:sz w:val="20"/>
-                <w:szCs w:val="20"/>
-              </w:rPr>
-            </w:pPr>
-          </w:p>
-        </w:tc>
       </w:tr>
       <w:tr>
         <w:tc>
           <w:tcPr>
             <w:cnfStyle w:val="001000000000" w:firstRow="0" w:lastRow="0" w:firstColumn="1" w:lastColumn="0" w:oddVBand="0" w:evenVBand="0" w:oddHBand="0" w:evenHBand="0" w:firstRowFirstColumn="0" w:firstRowLastColumn="0" w:lastRowFirstColumn="0" w:lastRowLastColumn="0"/>
+            <w:tcW w:w="1710" w:type="dxa"/>
+          </w:tcPr>
+          <w:p>
+            <w:pPr>
+              <w:pBdr>
+                <w:top w:val="none" w:sz="0" w:space="0" w:color="000000"/>
+                <w:left w:val="none" w:sz="0" w:space="0" w:color="000000"/>
+                <w:bottom w:val="none" w:sz="0" w:space="0" w:color="000000"/>
+                <w:right w:val="none" w:sz="0" w:space="0" w:color="000000"/>
+              </w:pBdr>
+              <w:spacing w:before="100" w:after="100"/>
+              <w:ind w:left="100" w:right="100"/>
+              <w:rPr>
+                <w:iCs w:val="0"/>
+                <w:sz w:val="20"/>
+                <w:szCs w:val="20"/>
+              </w:rPr>
+            </w:pPr>
+            <w:r>
+              <w:rPr>
+                <w:rFonts w:ascii="Arial" w:eastAsia="Arial" w:hAnsi="Arial" w:cs="Arial"/>
+                <w:color w:val="000000"/>
+                <w:sz w:val="22"/>
+                <w:szCs w:val="22"/>
+              </w:rPr>
+              <w:t>Any Lipid-Lowering Medication</w:t>
+            </w:r>
+          </w:p>
+        </w:tc>
+        <w:tc>
+          <w:tcPr>
             <w:tcW w:w="1620" w:type="dxa"/>
           </w:tcPr>
           <w:p>
@@ -12155,37 +12611,6 @@
               </w:pBdr>
               <w:spacing w:before="100" w:after="100"/>
               <w:ind w:left="100" w:right="100"/>
-              <w:rPr>
-                <w:iCs w:val="0"/>
-                <w:sz w:val="20"/>
-                <w:szCs w:val="20"/>
-              </w:rPr>
-            </w:pPr>
-            <w:r>
-              <w:rPr>
-                <w:rFonts w:ascii="Arial" w:eastAsia="Arial" w:hAnsi="Arial" w:cs="Arial"/>
-                <w:color w:val="000000"/>
-                <w:sz w:val="22"/>
-                <w:szCs w:val="22"/>
-              </w:rPr>
-              <w:t>Any Lipid-Lowering Medication</w:t>
-            </w:r>
-          </w:p>
-        </w:tc>
-        <w:tc>
-          <w:tcPr>
-            <w:tcW w:w="1710" w:type="dxa"/>
-          </w:tcPr>
-          <w:p>
-            <w:pPr>
-              <w:pBdr>
-                <w:top w:val="none" w:sz="0" w:space="0" w:color="000000"/>
-                <w:left w:val="none" w:sz="0" w:space="0" w:color="000000"/>
-                <w:bottom w:val="none" w:sz="0" w:space="0" w:color="000000"/>
-                <w:right w:val="none" w:sz="0" w:space="0" w:color="000000"/>
-              </w:pBdr>
-              <w:spacing w:before="100" w:after="100"/>
-              <w:ind w:left="100" w:right="100"/>
               <w:cnfStyle w:val="000000000000" w:firstRow="0" w:lastRow="0" w:firstColumn="0" w:lastColumn="0" w:oddVBand="0" w:evenVBand="0" w:oddHBand="0" w:evenHBand="0" w:firstRowFirstColumn="0" w:firstRowLastColumn="0" w:lastRowFirstColumn="0" w:lastRowLastColumn="0"/>
               <w:rPr>
                 <w:sz w:val="20"/>
@@ -12199,7 +12624,7 @@
                 <w:sz w:val="22"/>
                 <w:szCs w:val="22"/>
               </w:rPr>
-              <w:t>TRUE</w:t>
+              <w:t>Yes</w:t>
             </w:r>
           </w:p>
         </w:tc>
@@ -12327,29 +12752,6 @@
               </w:rPr>
               <w:t>100.0</w:t>
             </w:r>
-          </w:p>
-        </w:tc>
-        <w:tc>
-          <w:tcPr>
-            <w:tcW w:w="1530" w:type="dxa"/>
-          </w:tcPr>
-          <w:p>
-            <w:pPr>
-              <w:pBdr>
-                <w:top w:val="none" w:sz="0" w:space="0" w:color="000000"/>
-                <w:left w:val="none" w:sz="0" w:space="0" w:color="000000"/>
-                <w:bottom w:val="none" w:sz="0" w:space="0" w:color="000000"/>
-                <w:right w:val="none" w:sz="0" w:space="0" w:color="000000"/>
-              </w:pBdr>
-              <w:spacing w:before="100" w:after="100"/>
-              <w:ind w:left="100" w:right="100"/>
-              <w:jc w:val="right"/>
-              <w:cnfStyle w:val="000000000000" w:firstRow="0" w:lastRow="0" w:firstColumn="0" w:lastColumn="0" w:oddVBand="0" w:evenVBand="0" w:oddHBand="0" w:evenHBand="0" w:firstRowFirstColumn="0" w:firstRowLastColumn="0" w:lastRowFirstColumn="0" w:lastRowLastColumn="0"/>
-              <w:rPr>
-                <w:sz w:val="20"/>
-                <w:szCs w:val="20"/>
-              </w:rPr>
-            </w:pPr>
           </w:p>
         </w:tc>
       </w:tr>
@@ -12360,6 +12762,38 @@
         <w:tc>
           <w:tcPr>
             <w:cnfStyle w:val="001000000000" w:firstRow="0" w:lastRow="0" w:firstColumn="1" w:lastColumn="0" w:oddVBand="0" w:evenVBand="0" w:oddHBand="0" w:evenHBand="0" w:firstRowFirstColumn="0" w:firstRowLastColumn="0" w:lastRowFirstColumn="0" w:lastRowLastColumn="0"/>
+            <w:tcW w:w="1710" w:type="dxa"/>
+          </w:tcPr>
+          <w:p>
+            <w:pPr>
+              <w:pBdr>
+                <w:top w:val="none" w:sz="0" w:space="0" w:color="000000"/>
+                <w:left w:val="none" w:sz="0" w:space="0" w:color="000000"/>
+                <w:bottom w:val="none" w:sz="0" w:space="0" w:color="000000"/>
+                <w:right w:val="none" w:sz="0" w:space="0" w:color="000000"/>
+              </w:pBdr>
+              <w:spacing w:before="100" w:after="100"/>
+              <w:ind w:left="100" w:right="100"/>
+              <w:jc w:val="center"/>
+              <w:rPr>
+                <w:iCs w:val="0"/>
+                <w:sz w:val="20"/>
+                <w:szCs w:val="20"/>
+              </w:rPr>
+            </w:pPr>
+            <w:r>
+              <w:rPr>
+                <w:rFonts w:ascii="Arial" w:eastAsia="Arial" w:hAnsi="Arial" w:cs="Arial"/>
+                <w:color w:val="000000"/>
+                <w:sz w:val="22"/>
+                <w:szCs w:val="22"/>
+              </w:rPr>
+              <w:t>Number of Lipid-Lowering Medications</w:t>
+            </w:r>
+          </w:p>
+        </w:tc>
+        <w:tc>
+          <w:tcPr>
             <w:tcW w:w="1620" w:type="dxa"/>
           </w:tcPr>
           <w:p>
@@ -12372,38 +12806,6 @@
               </w:pBdr>
               <w:spacing w:before="100" w:after="100"/>
               <w:ind w:left="100" w:right="100"/>
-              <w:jc w:val="center"/>
-              <w:rPr>
-                <w:iCs w:val="0"/>
-                <w:sz w:val="20"/>
-                <w:szCs w:val="20"/>
-              </w:rPr>
-            </w:pPr>
-            <w:r>
-              <w:rPr>
-                <w:rFonts w:ascii="Arial" w:eastAsia="Arial" w:hAnsi="Arial" w:cs="Arial"/>
-                <w:color w:val="000000"/>
-                <w:sz w:val="22"/>
-                <w:szCs w:val="22"/>
-              </w:rPr>
-              <w:t>Number of Lipid-Lowering Medications</w:t>
-            </w:r>
-          </w:p>
-        </w:tc>
-        <w:tc>
-          <w:tcPr>
-            <w:tcW w:w="1710" w:type="dxa"/>
-          </w:tcPr>
-          <w:p>
-            <w:pPr>
-              <w:pBdr>
-                <w:top w:val="none" w:sz="0" w:space="0" w:color="000000"/>
-                <w:left w:val="none" w:sz="0" w:space="0" w:color="000000"/>
-                <w:bottom w:val="none" w:sz="0" w:space="0" w:color="000000"/>
-                <w:right w:val="none" w:sz="0" w:space="0" w:color="000000"/>
-              </w:pBdr>
-              <w:spacing w:before="100" w:after="100"/>
-              <w:ind w:left="100" w:right="100"/>
               <w:cnfStyle w:val="000000100000" w:firstRow="0" w:lastRow="0" w:firstColumn="0" w:lastColumn="0" w:oddVBand="0" w:evenVBand="0" w:oddHBand="1" w:evenHBand="0" w:firstRowFirstColumn="0" w:firstRowLastColumn="0" w:lastRowFirstColumn="0" w:lastRowLastColumn="0"/>
               <w:rPr>
                 <w:sz w:val="20"/>
@@ -12545,29 +12947,6 @@
               </w:rPr>
               <w:t>1 (1 - 1); IQR: (1 - 1); Range: 1 - 1</w:t>
             </w:r>
-          </w:p>
-        </w:tc>
-        <w:tc>
-          <w:tcPr>
-            <w:tcW w:w="1530" w:type="dxa"/>
-          </w:tcPr>
-          <w:p>
-            <w:pPr>
-              <w:pBdr>
-                <w:top w:val="none" w:sz="0" w:space="0" w:color="000000"/>
-                <w:left w:val="none" w:sz="0" w:space="0" w:color="000000"/>
-                <w:bottom w:val="none" w:sz="0" w:space="0" w:color="000000"/>
-                <w:right w:val="none" w:sz="0" w:space="0" w:color="000000"/>
-              </w:pBdr>
-              <w:spacing w:before="100" w:after="100"/>
-              <w:ind w:left="100" w:right="100"/>
-              <w:jc w:val="right"/>
-              <w:cnfStyle w:val="000000100000" w:firstRow="0" w:lastRow="0" w:firstColumn="0" w:lastColumn="0" w:oddVBand="0" w:evenVBand="0" w:oddHBand="1" w:evenHBand="0" w:firstRowFirstColumn="0" w:firstRowLastColumn="0" w:lastRowFirstColumn="0" w:lastRowLastColumn="0"/>
-              <w:rPr>
-                <w:sz w:val="20"/>
-                <w:szCs w:val="20"/>
-              </w:rPr>
-            </w:pPr>
           </w:p>
         </w:tc>
       </w:tr>
@@ -12575,39 +12954,39 @@
         <w:tc>
           <w:tcPr>
             <w:cnfStyle w:val="001000000000" w:firstRow="0" w:lastRow="0" w:firstColumn="1" w:lastColumn="0" w:oddVBand="0" w:evenVBand="0" w:oddHBand="0" w:evenHBand="0" w:firstRowFirstColumn="0" w:firstRowLastColumn="0" w:lastRowFirstColumn="0" w:lastRowLastColumn="0"/>
+            <w:tcW w:w="1710" w:type="dxa"/>
+          </w:tcPr>
+          <w:p>
+            <w:pPr>
+              <w:pBdr>
+                <w:top w:val="none" w:sz="0" w:space="0" w:color="000000"/>
+                <w:left w:val="none" w:sz="0" w:space="0" w:color="000000"/>
+                <w:bottom w:val="none" w:sz="0" w:space="0" w:color="000000"/>
+                <w:right w:val="none" w:sz="0" w:space="0" w:color="000000"/>
+              </w:pBdr>
+              <w:spacing w:before="100" w:after="100"/>
+              <w:ind w:left="100" w:right="100"/>
+              <w:rPr>
+                <w:iCs w:val="0"/>
+                <w:sz w:val="20"/>
+                <w:szCs w:val="20"/>
+              </w:rPr>
+            </w:pPr>
+            <w:r>
+              <w:rPr>
+                <w:rFonts w:ascii="Arial" w:eastAsia="Arial" w:hAnsi="Arial" w:cs="Arial"/>
+                <w:iCs w:val="0"/>
+                <w:color w:val="000000"/>
+                <w:sz w:val="20"/>
+                <w:szCs w:val="20"/>
+              </w:rPr>
+              <w:t>Total Number of Medications</w:t>
+            </w:r>
+          </w:p>
+        </w:tc>
+        <w:tc>
+          <w:tcPr>
             <w:tcW w:w="1620" w:type="dxa"/>
-          </w:tcPr>
-          <w:p>
-            <w:pPr>
-              <w:pBdr>
-                <w:top w:val="none" w:sz="0" w:space="0" w:color="000000"/>
-                <w:left w:val="none" w:sz="0" w:space="0" w:color="000000"/>
-                <w:bottom w:val="none" w:sz="0" w:space="0" w:color="000000"/>
-                <w:right w:val="none" w:sz="0" w:space="0" w:color="000000"/>
-              </w:pBdr>
-              <w:spacing w:before="100" w:after="100"/>
-              <w:ind w:left="100" w:right="100"/>
-              <w:rPr>
-                <w:iCs w:val="0"/>
-                <w:sz w:val="20"/>
-                <w:szCs w:val="20"/>
-              </w:rPr>
-            </w:pPr>
-            <w:r>
-              <w:rPr>
-                <w:rFonts w:ascii="Arial" w:eastAsia="Arial" w:hAnsi="Arial" w:cs="Arial"/>
-                <w:iCs w:val="0"/>
-                <w:color w:val="000000"/>
-                <w:sz w:val="20"/>
-                <w:szCs w:val="20"/>
-              </w:rPr>
-              <w:t>Total Number of Medications</w:t>
-            </w:r>
-          </w:p>
-        </w:tc>
-        <w:tc>
-          <w:tcPr>
-            <w:tcW w:w="1710" w:type="dxa"/>
           </w:tcPr>
           <w:p>
             <w:pPr>
@@ -12760,29 +13139,6 @@
               </w:rPr>
               <w:t>6 (3 - 6); IQR: (4 - 6); Range: 1 - 8</w:t>
             </w:r>
-          </w:p>
-        </w:tc>
-        <w:tc>
-          <w:tcPr>
-            <w:tcW w:w="1530" w:type="dxa"/>
-          </w:tcPr>
-          <w:p>
-            <w:pPr>
-              <w:pBdr>
-                <w:top w:val="none" w:sz="0" w:space="0" w:color="000000"/>
-                <w:left w:val="none" w:sz="0" w:space="0" w:color="000000"/>
-                <w:bottom w:val="none" w:sz="0" w:space="0" w:color="000000"/>
-                <w:right w:val="none" w:sz="0" w:space="0" w:color="000000"/>
-              </w:pBdr>
-              <w:spacing w:before="100" w:after="100"/>
-              <w:ind w:left="100" w:right="100"/>
-              <w:jc w:val="right"/>
-              <w:cnfStyle w:val="000000000000" w:firstRow="0" w:lastRow="0" w:firstColumn="0" w:lastColumn="0" w:oddVBand="0" w:evenVBand="0" w:oddHBand="0" w:evenHBand="0" w:firstRowFirstColumn="0" w:firstRowLastColumn="0" w:lastRowFirstColumn="0" w:lastRowLastColumn="0"/>
-              <w:rPr>
-                <w:sz w:val="20"/>
-                <w:szCs w:val="20"/>
-              </w:rPr>
-            </w:pPr>
           </w:p>
         </w:tc>
       </w:tr>
@@ -12793,6 +13149,37 @@
         <w:tc>
           <w:tcPr>
             <w:cnfStyle w:val="001000000000" w:firstRow="0" w:lastRow="0" w:firstColumn="1" w:lastColumn="0" w:oddVBand="0" w:evenVBand="0" w:oddHBand="0" w:evenHBand="0" w:firstRowFirstColumn="0" w:firstRowLastColumn="0" w:lastRowFirstColumn="0" w:lastRowLastColumn="0"/>
+            <w:tcW w:w="1710" w:type="dxa"/>
+          </w:tcPr>
+          <w:p>
+            <w:pPr>
+              <w:pBdr>
+                <w:top w:val="none" w:sz="0" w:space="0" w:color="000000"/>
+                <w:left w:val="none" w:sz="0" w:space="0" w:color="000000"/>
+                <w:bottom w:val="none" w:sz="0" w:space="0" w:color="000000"/>
+                <w:right w:val="none" w:sz="0" w:space="0" w:color="000000"/>
+              </w:pBdr>
+              <w:spacing w:before="100" w:after="100"/>
+              <w:ind w:left="100" w:right="100"/>
+              <w:rPr>
+                <w:iCs w:val="0"/>
+                <w:sz w:val="20"/>
+                <w:szCs w:val="20"/>
+              </w:rPr>
+            </w:pPr>
+            <w:r>
+              <w:rPr>
+                <w:rFonts w:ascii="Arial" w:eastAsia="Arial" w:hAnsi="Arial" w:cs="Arial"/>
+                <w:color w:val="000000"/>
+                <w:sz w:val="22"/>
+                <w:szCs w:val="22"/>
+              </w:rPr>
+              <w:t>Statins</w:t>
+            </w:r>
+          </w:p>
+        </w:tc>
+        <w:tc>
+          <w:tcPr>
             <w:tcW w:w="1620" w:type="dxa"/>
           </w:tcPr>
           <w:p>
@@ -12805,52 +13192,12 @@
               </w:pBdr>
               <w:spacing w:before="100" w:after="100"/>
               <w:ind w:left="100" w:right="100"/>
-              <w:rPr>
-                <w:iCs w:val="0"/>
-                <w:sz w:val="20"/>
-                <w:szCs w:val="20"/>
-              </w:rPr>
-            </w:pPr>
-            <w:r>
-              <w:rPr>
-                <w:rFonts w:ascii="Arial" w:eastAsia="Arial" w:hAnsi="Arial" w:cs="Arial"/>
-                <w:color w:val="000000"/>
-                <w:sz w:val="22"/>
-                <w:szCs w:val="22"/>
-              </w:rPr>
-              <w:t>Statins</w:t>
-            </w:r>
-          </w:p>
-        </w:tc>
-        <w:tc>
-          <w:tcPr>
-            <w:tcW w:w="1710" w:type="dxa"/>
-          </w:tcPr>
-          <w:p>
-            <w:pPr>
-              <w:pBdr>
-                <w:top w:val="none" w:sz="0" w:space="0" w:color="000000"/>
-                <w:left w:val="none" w:sz="0" w:space="0" w:color="000000"/>
-                <w:bottom w:val="none" w:sz="0" w:space="0" w:color="000000"/>
-                <w:right w:val="none" w:sz="0" w:space="0" w:color="000000"/>
-              </w:pBdr>
-              <w:spacing w:before="100" w:after="100"/>
-              <w:ind w:left="100" w:right="100"/>
-              <w:cnfStyle w:val="000000100000" w:firstRow="0" w:lastRow="0" w:firstColumn="0" w:lastColumn="0" w:oddVBand="0" w:evenVBand="0" w:oddHBand="1" w:evenHBand="0" w:firstRowFirstColumn="0" w:firstRowLastColumn="0" w:lastRowFirstColumn="0" w:lastRowLastColumn="0"/>
-              <w:rPr>
-                <w:sz w:val="20"/>
-                <w:szCs w:val="20"/>
-              </w:rPr>
-            </w:pPr>
-            <w:r>
-              <w:rPr>
-                <w:rFonts w:ascii="Arial" w:eastAsia="Arial" w:hAnsi="Arial" w:cs="Arial"/>
-                <w:color w:val="000000"/>
-                <w:sz w:val="22"/>
-                <w:szCs w:val="22"/>
-              </w:rPr>
-              <w:t>TRUE</w:t>
-            </w:r>
+              <w:cnfStyle w:val="000000100000" w:firstRow="0" w:lastRow="0" w:firstColumn="0" w:lastColumn="0" w:oddVBand="0" w:evenVBand="0" w:oddHBand="1" w:evenHBand="0" w:firstRowFirstColumn="0" w:firstRowLastColumn="0" w:lastRowFirstColumn="0" w:lastRowLastColumn="0"/>
+              <w:rPr>
+                <w:sz w:val="20"/>
+                <w:szCs w:val="20"/>
+              </w:rPr>
+            </w:pPr>
           </w:p>
         </w:tc>
         <w:tc>
@@ -12977,29 +13324,6 @@
               </w:rPr>
               <w:t>88.9 (37.4 - 99.1)</w:t>
             </w:r>
-          </w:p>
-        </w:tc>
-        <w:tc>
-          <w:tcPr>
-            <w:tcW w:w="1530" w:type="dxa"/>
-          </w:tcPr>
-          <w:p>
-            <w:pPr>
-              <w:pBdr>
-                <w:top w:val="none" w:sz="0" w:space="0" w:color="000000"/>
-                <w:left w:val="none" w:sz="0" w:space="0" w:color="000000"/>
-                <w:bottom w:val="none" w:sz="0" w:space="0" w:color="000000"/>
-                <w:right w:val="none" w:sz="0" w:space="0" w:color="000000"/>
-              </w:pBdr>
-              <w:spacing w:before="100" w:after="100"/>
-              <w:ind w:left="100" w:right="100"/>
-              <w:jc w:val="right"/>
-              <w:cnfStyle w:val="000000100000" w:firstRow="0" w:lastRow="0" w:firstColumn="0" w:lastColumn="0" w:oddVBand="0" w:evenVBand="0" w:oddHBand="1" w:evenHBand="0" w:firstRowFirstColumn="0" w:firstRowLastColumn="0" w:lastRowFirstColumn="0" w:lastRowLastColumn="0"/>
-              <w:rPr>
-                <w:sz w:val="20"/>
-                <w:szCs w:val="20"/>
-              </w:rPr>
-            </w:pPr>
           </w:p>
         </w:tc>
       </w:tr>
@@ -13007,6 +13331,37 @@
         <w:tc>
           <w:tcPr>
             <w:cnfStyle w:val="001000000000" w:firstRow="0" w:lastRow="0" w:firstColumn="1" w:lastColumn="0" w:oddVBand="0" w:evenVBand="0" w:oddHBand="0" w:evenHBand="0" w:firstRowFirstColumn="0" w:firstRowLastColumn="0" w:lastRowFirstColumn="0" w:lastRowLastColumn="0"/>
+            <w:tcW w:w="1710" w:type="dxa"/>
+          </w:tcPr>
+          <w:p>
+            <w:pPr>
+              <w:pBdr>
+                <w:top w:val="none" w:sz="0" w:space="0" w:color="000000"/>
+                <w:left w:val="none" w:sz="0" w:space="0" w:color="000000"/>
+                <w:bottom w:val="none" w:sz="0" w:space="0" w:color="000000"/>
+                <w:right w:val="none" w:sz="0" w:space="0" w:color="000000"/>
+              </w:pBdr>
+              <w:spacing w:before="100" w:after="100"/>
+              <w:ind w:left="100" w:right="100"/>
+              <w:rPr>
+                <w:iCs w:val="0"/>
+                <w:sz w:val="20"/>
+                <w:szCs w:val="20"/>
+              </w:rPr>
+            </w:pPr>
+            <w:r>
+              <w:rPr>
+                <w:rFonts w:ascii="Arial" w:eastAsia="Arial" w:hAnsi="Arial" w:cs="Arial"/>
+                <w:color w:val="000000"/>
+                <w:sz w:val="22"/>
+                <w:szCs w:val="22"/>
+              </w:rPr>
+              <w:t>PCKS9 Inhibitor</w:t>
+            </w:r>
+          </w:p>
+        </w:tc>
+        <w:tc>
+          <w:tcPr>
             <w:tcW w:w="1620" w:type="dxa"/>
           </w:tcPr>
           <w:p>
@@ -13019,52 +13374,12 @@
               </w:pBdr>
               <w:spacing w:before="100" w:after="100"/>
               <w:ind w:left="100" w:right="100"/>
-              <w:rPr>
-                <w:iCs w:val="0"/>
-                <w:sz w:val="20"/>
-                <w:szCs w:val="20"/>
-              </w:rPr>
-            </w:pPr>
-            <w:r>
-              <w:rPr>
-                <w:rFonts w:ascii="Arial" w:eastAsia="Arial" w:hAnsi="Arial" w:cs="Arial"/>
-                <w:color w:val="000000"/>
-                <w:sz w:val="22"/>
-                <w:szCs w:val="22"/>
-              </w:rPr>
-              <w:t>PCKS9 Inhibitor</w:t>
-            </w:r>
-          </w:p>
-        </w:tc>
-        <w:tc>
-          <w:tcPr>
-            <w:tcW w:w="1710" w:type="dxa"/>
-          </w:tcPr>
-          <w:p>
-            <w:pPr>
-              <w:pBdr>
-                <w:top w:val="none" w:sz="0" w:space="0" w:color="000000"/>
-                <w:left w:val="none" w:sz="0" w:space="0" w:color="000000"/>
-                <w:bottom w:val="none" w:sz="0" w:space="0" w:color="000000"/>
-                <w:right w:val="none" w:sz="0" w:space="0" w:color="000000"/>
-              </w:pBdr>
-              <w:spacing w:before="100" w:after="100"/>
-              <w:ind w:left="100" w:right="100"/>
               <w:cnfStyle w:val="000000000000" w:firstRow="0" w:lastRow="0" w:firstColumn="0" w:lastColumn="0" w:oddVBand="0" w:evenVBand="0" w:oddHBand="0" w:evenHBand="0" w:firstRowFirstColumn="0" w:firstRowLastColumn="0" w:lastRowFirstColumn="0" w:lastRowLastColumn="0"/>
               <w:rPr>
                 <w:sz w:val="20"/>
                 <w:szCs w:val="20"/>
               </w:rPr>
             </w:pPr>
-            <w:r>
-              <w:rPr>
-                <w:rFonts w:ascii="Arial" w:eastAsia="Arial" w:hAnsi="Arial" w:cs="Arial"/>
-                <w:color w:val="000000"/>
-                <w:sz w:val="22"/>
-                <w:szCs w:val="22"/>
-              </w:rPr>
-              <w:t>TRUE</w:t>
-            </w:r>
           </w:p>
         </w:tc>
         <w:tc>
@@ -13167,29 +13482,6 @@
               </w:pBdr>
               <w:spacing w:before="100" w:after="100"/>
               <w:ind w:left="100" w:right="100"/>
-              <w:cnfStyle w:val="000000000000" w:firstRow="0" w:lastRow="0" w:firstColumn="0" w:lastColumn="0" w:oddVBand="0" w:evenVBand="0" w:oddHBand="0" w:evenHBand="0" w:firstRowFirstColumn="0" w:firstRowLastColumn="0" w:lastRowFirstColumn="0" w:lastRowLastColumn="0"/>
-              <w:rPr>
-                <w:sz w:val="20"/>
-                <w:szCs w:val="20"/>
-              </w:rPr>
-            </w:pPr>
-          </w:p>
-        </w:tc>
-        <w:tc>
-          <w:tcPr>
-            <w:tcW w:w="1530" w:type="dxa"/>
-          </w:tcPr>
-          <w:p>
-            <w:pPr>
-              <w:pBdr>
-                <w:top w:val="none" w:sz="0" w:space="0" w:color="000000"/>
-                <w:left w:val="none" w:sz="0" w:space="0" w:color="000000"/>
-                <w:bottom w:val="none" w:sz="0" w:space="0" w:color="000000"/>
-                <w:right w:val="none" w:sz="0" w:space="0" w:color="000000"/>
-              </w:pBdr>
-              <w:spacing w:before="100" w:after="100"/>
-              <w:ind w:left="100" w:right="100"/>
-              <w:jc w:val="right"/>
               <w:cnfStyle w:val="000000000000" w:firstRow="0" w:lastRow="0" w:firstColumn="0" w:lastColumn="0" w:oddVBand="0" w:evenVBand="0" w:oddHBand="0" w:evenHBand="0" w:firstRowFirstColumn="0" w:firstRowLastColumn="0" w:lastRowFirstColumn="0" w:lastRowLastColumn="0"/>
               <w:rPr>
                 <w:sz w:val="20"/>
@@ -13206,6 +13498,37 @@
         <w:tc>
           <w:tcPr>
             <w:cnfStyle w:val="001000000000" w:firstRow="0" w:lastRow="0" w:firstColumn="1" w:lastColumn="0" w:oddVBand="0" w:evenVBand="0" w:oddHBand="0" w:evenHBand="0" w:firstRowFirstColumn="0" w:firstRowLastColumn="0" w:lastRowFirstColumn="0" w:lastRowLastColumn="0"/>
+            <w:tcW w:w="1710" w:type="dxa"/>
+          </w:tcPr>
+          <w:p>
+            <w:pPr>
+              <w:pBdr>
+                <w:top w:val="none" w:sz="0" w:space="0" w:color="000000"/>
+                <w:left w:val="none" w:sz="0" w:space="0" w:color="000000"/>
+                <w:bottom w:val="none" w:sz="0" w:space="0" w:color="000000"/>
+                <w:right w:val="none" w:sz="0" w:space="0" w:color="000000"/>
+              </w:pBdr>
+              <w:spacing w:before="100" w:after="100"/>
+              <w:ind w:left="100" w:right="100"/>
+              <w:rPr>
+                <w:iCs w:val="0"/>
+                <w:sz w:val="20"/>
+                <w:szCs w:val="20"/>
+              </w:rPr>
+            </w:pPr>
+            <w:r>
+              <w:rPr>
+                <w:rFonts w:ascii="Arial" w:eastAsia="Arial" w:hAnsi="Arial" w:cs="Arial"/>
+                <w:color w:val="000000"/>
+                <w:sz w:val="22"/>
+                <w:szCs w:val="22"/>
+              </w:rPr>
+              <w:t>Fibrate</w:t>
+            </w:r>
+          </w:p>
+        </w:tc>
+        <w:tc>
+          <w:tcPr>
             <w:tcW w:w="1620" w:type="dxa"/>
           </w:tcPr>
           <w:p>
@@ -13218,52 +13541,12 @@
               </w:pBdr>
               <w:spacing w:before="100" w:after="100"/>
               <w:ind w:left="100" w:right="100"/>
-              <w:rPr>
-                <w:iCs w:val="0"/>
-                <w:sz w:val="20"/>
-                <w:szCs w:val="20"/>
-              </w:rPr>
-            </w:pPr>
-            <w:r>
-              <w:rPr>
-                <w:rFonts w:ascii="Arial" w:eastAsia="Arial" w:hAnsi="Arial" w:cs="Arial"/>
-                <w:color w:val="000000"/>
-                <w:sz w:val="22"/>
-                <w:szCs w:val="22"/>
-              </w:rPr>
-              <w:t>Fibrate</w:t>
-            </w:r>
-          </w:p>
-        </w:tc>
-        <w:tc>
-          <w:tcPr>
-            <w:tcW w:w="1710" w:type="dxa"/>
-          </w:tcPr>
-          <w:p>
-            <w:pPr>
-              <w:pBdr>
-                <w:top w:val="none" w:sz="0" w:space="0" w:color="000000"/>
-                <w:left w:val="none" w:sz="0" w:space="0" w:color="000000"/>
-                <w:bottom w:val="none" w:sz="0" w:space="0" w:color="000000"/>
-                <w:right w:val="none" w:sz="0" w:space="0" w:color="000000"/>
-              </w:pBdr>
-              <w:spacing w:before="100" w:after="100"/>
-              <w:ind w:left="100" w:right="100"/>
-              <w:cnfStyle w:val="000000100000" w:firstRow="0" w:lastRow="0" w:firstColumn="0" w:lastColumn="0" w:oddVBand="0" w:evenVBand="0" w:oddHBand="1" w:evenHBand="0" w:firstRowFirstColumn="0" w:firstRowLastColumn="0" w:lastRowFirstColumn="0" w:lastRowLastColumn="0"/>
-              <w:rPr>
-                <w:sz w:val="20"/>
-                <w:szCs w:val="20"/>
-              </w:rPr>
-            </w:pPr>
-            <w:r>
-              <w:rPr>
-                <w:rFonts w:ascii="Arial" w:eastAsia="Arial" w:hAnsi="Arial" w:cs="Arial"/>
-                <w:color w:val="000000"/>
-                <w:sz w:val="22"/>
-                <w:szCs w:val="22"/>
-              </w:rPr>
-              <w:t>TRUE</w:t>
-            </w:r>
+              <w:cnfStyle w:val="000000100000" w:firstRow="0" w:lastRow="0" w:firstColumn="0" w:lastColumn="0" w:oddVBand="0" w:evenVBand="0" w:oddHBand="1" w:evenHBand="0" w:firstRowFirstColumn="0" w:firstRowLastColumn="0" w:lastRowFirstColumn="0" w:lastRowLastColumn="0"/>
+              <w:rPr>
+                <w:sz w:val="20"/>
+                <w:szCs w:val="20"/>
+              </w:rPr>
+            </w:pPr>
           </w:p>
         </w:tc>
         <w:tc>
@@ -13390,29 +13673,6 @@
               </w:rPr>
               <w:t>11.1 (0.9 - 62.6)</w:t>
             </w:r>
-          </w:p>
-        </w:tc>
-        <w:tc>
-          <w:tcPr>
-            <w:tcW w:w="1530" w:type="dxa"/>
-          </w:tcPr>
-          <w:p>
-            <w:pPr>
-              <w:pBdr>
-                <w:top w:val="none" w:sz="0" w:space="0" w:color="000000"/>
-                <w:left w:val="none" w:sz="0" w:space="0" w:color="000000"/>
-                <w:bottom w:val="none" w:sz="0" w:space="0" w:color="000000"/>
-                <w:right w:val="none" w:sz="0" w:space="0" w:color="000000"/>
-              </w:pBdr>
-              <w:spacing w:before="100" w:after="100"/>
-              <w:ind w:left="100" w:right="100"/>
-              <w:jc w:val="right"/>
-              <w:cnfStyle w:val="000000100000" w:firstRow="0" w:lastRow="0" w:firstColumn="0" w:lastColumn="0" w:oddVBand="0" w:evenVBand="0" w:oddHBand="1" w:evenHBand="0" w:firstRowFirstColumn="0" w:firstRowLastColumn="0" w:lastRowFirstColumn="0" w:lastRowLastColumn="0"/>
-              <w:rPr>
-                <w:sz w:val="20"/>
-                <w:szCs w:val="20"/>
-              </w:rPr>
-            </w:pPr>
           </w:p>
         </w:tc>
       </w:tr>
@@ -13420,6 +13680,37 @@
         <w:tc>
           <w:tcPr>
             <w:cnfStyle w:val="001000000000" w:firstRow="0" w:lastRow="0" w:firstColumn="1" w:lastColumn="0" w:oddVBand="0" w:evenVBand="0" w:oddHBand="0" w:evenHBand="0" w:firstRowFirstColumn="0" w:firstRowLastColumn="0" w:lastRowFirstColumn="0" w:lastRowLastColumn="0"/>
+            <w:tcW w:w="1710" w:type="dxa"/>
+          </w:tcPr>
+          <w:p>
+            <w:pPr>
+              <w:pBdr>
+                <w:top w:val="none" w:sz="0" w:space="0" w:color="000000"/>
+                <w:left w:val="none" w:sz="0" w:space="0" w:color="000000"/>
+                <w:bottom w:val="none" w:sz="0" w:space="0" w:color="000000"/>
+                <w:right w:val="none" w:sz="0" w:space="0" w:color="000000"/>
+              </w:pBdr>
+              <w:spacing w:before="100" w:after="100"/>
+              <w:ind w:left="100" w:right="100"/>
+              <w:rPr>
+                <w:iCs w:val="0"/>
+                <w:sz w:val="20"/>
+                <w:szCs w:val="20"/>
+              </w:rPr>
+            </w:pPr>
+            <w:r>
+              <w:rPr>
+                <w:rFonts w:ascii="Arial" w:eastAsia="Arial" w:hAnsi="Arial" w:cs="Arial"/>
+                <w:color w:val="000000"/>
+                <w:sz w:val="22"/>
+                <w:szCs w:val="22"/>
+              </w:rPr>
+              <w:t>Bile Acid Sequestrant</w:t>
+            </w:r>
+          </w:p>
+        </w:tc>
+        <w:tc>
+          <w:tcPr>
             <w:tcW w:w="1620" w:type="dxa"/>
           </w:tcPr>
           <w:p>
@@ -13432,52 +13723,12 @@
               </w:pBdr>
               <w:spacing w:before="100" w:after="100"/>
               <w:ind w:left="100" w:right="100"/>
-              <w:rPr>
-                <w:iCs w:val="0"/>
-                <w:sz w:val="20"/>
-                <w:szCs w:val="20"/>
-              </w:rPr>
-            </w:pPr>
-            <w:r>
-              <w:rPr>
-                <w:rFonts w:ascii="Arial" w:eastAsia="Arial" w:hAnsi="Arial" w:cs="Arial"/>
-                <w:color w:val="000000"/>
-                <w:sz w:val="22"/>
-                <w:szCs w:val="22"/>
-              </w:rPr>
-              <w:t>Bile Acid Sequestrant</w:t>
-            </w:r>
-          </w:p>
-        </w:tc>
-        <w:tc>
-          <w:tcPr>
-            <w:tcW w:w="1710" w:type="dxa"/>
-          </w:tcPr>
-          <w:p>
-            <w:pPr>
-              <w:pBdr>
-                <w:top w:val="none" w:sz="0" w:space="0" w:color="000000"/>
-                <w:left w:val="none" w:sz="0" w:space="0" w:color="000000"/>
-                <w:bottom w:val="none" w:sz="0" w:space="0" w:color="000000"/>
-                <w:right w:val="none" w:sz="0" w:space="0" w:color="000000"/>
-              </w:pBdr>
-              <w:spacing w:before="100" w:after="100"/>
-              <w:ind w:left="100" w:right="100"/>
               <w:cnfStyle w:val="000000000000" w:firstRow="0" w:lastRow="0" w:firstColumn="0" w:lastColumn="0" w:oddVBand="0" w:evenVBand="0" w:oddHBand="0" w:evenHBand="0" w:firstRowFirstColumn="0" w:firstRowLastColumn="0" w:lastRowFirstColumn="0" w:lastRowLastColumn="0"/>
               <w:rPr>
                 <w:sz w:val="20"/>
                 <w:szCs w:val="20"/>
               </w:rPr>
             </w:pPr>
-            <w:r>
-              <w:rPr>
-                <w:rFonts w:ascii="Arial" w:eastAsia="Arial" w:hAnsi="Arial" w:cs="Arial"/>
-                <w:color w:val="000000"/>
-                <w:sz w:val="22"/>
-                <w:szCs w:val="22"/>
-              </w:rPr>
-              <w:t>TRUE</w:t>
-            </w:r>
           </w:p>
         </w:tc>
         <w:tc>
@@ -13580,29 +13831,6 @@
               </w:pBdr>
               <w:spacing w:before="100" w:after="100"/>
               <w:ind w:left="100" w:right="100"/>
-              <w:cnfStyle w:val="000000000000" w:firstRow="0" w:lastRow="0" w:firstColumn="0" w:lastColumn="0" w:oddVBand="0" w:evenVBand="0" w:oddHBand="0" w:evenHBand="0" w:firstRowFirstColumn="0" w:firstRowLastColumn="0" w:lastRowFirstColumn="0" w:lastRowLastColumn="0"/>
-              <w:rPr>
-                <w:sz w:val="20"/>
-                <w:szCs w:val="20"/>
-              </w:rPr>
-            </w:pPr>
-          </w:p>
-        </w:tc>
-        <w:tc>
-          <w:tcPr>
-            <w:tcW w:w="1530" w:type="dxa"/>
-          </w:tcPr>
-          <w:p>
-            <w:pPr>
-              <w:pBdr>
-                <w:top w:val="none" w:sz="0" w:space="0" w:color="000000"/>
-                <w:left w:val="none" w:sz="0" w:space="0" w:color="000000"/>
-                <w:bottom w:val="none" w:sz="0" w:space="0" w:color="000000"/>
-                <w:right w:val="none" w:sz="0" w:space="0" w:color="000000"/>
-              </w:pBdr>
-              <w:spacing w:before="100" w:after="100"/>
-              <w:ind w:left="100" w:right="100"/>
-              <w:jc w:val="right"/>
               <w:cnfStyle w:val="000000000000" w:firstRow="0" w:lastRow="0" w:firstColumn="0" w:lastColumn="0" w:oddVBand="0" w:evenVBand="0" w:oddHBand="0" w:evenHBand="0" w:firstRowFirstColumn="0" w:firstRowLastColumn="0" w:lastRowFirstColumn="0" w:lastRowLastColumn="0"/>
               <w:rPr>
                 <w:sz w:val="20"/>
@@ -13619,6 +13847,37 @@
         <w:tc>
           <w:tcPr>
             <w:cnfStyle w:val="001000000000" w:firstRow="0" w:lastRow="0" w:firstColumn="1" w:lastColumn="0" w:oddVBand="0" w:evenVBand="0" w:oddHBand="0" w:evenHBand="0" w:firstRowFirstColumn="0" w:firstRowLastColumn="0" w:lastRowFirstColumn="0" w:lastRowLastColumn="0"/>
+            <w:tcW w:w="1710" w:type="dxa"/>
+          </w:tcPr>
+          <w:p>
+            <w:pPr>
+              <w:pBdr>
+                <w:top w:val="none" w:sz="0" w:space="0" w:color="000000"/>
+                <w:left w:val="none" w:sz="0" w:space="0" w:color="000000"/>
+                <w:bottom w:val="none" w:sz="0" w:space="0" w:color="000000"/>
+                <w:right w:val="none" w:sz="0" w:space="0" w:color="000000"/>
+              </w:pBdr>
+              <w:spacing w:before="100" w:after="100"/>
+              <w:ind w:left="100" w:right="100"/>
+              <w:rPr>
+                <w:iCs w:val="0"/>
+                <w:sz w:val="20"/>
+                <w:szCs w:val="20"/>
+              </w:rPr>
+            </w:pPr>
+            <w:r>
+              <w:rPr>
+                <w:rFonts w:ascii="Arial" w:eastAsia="Arial" w:hAnsi="Arial" w:cs="Arial"/>
+                <w:color w:val="000000"/>
+                <w:sz w:val="22"/>
+                <w:szCs w:val="22"/>
+              </w:rPr>
+              <w:t>Vitamins and Supplements</w:t>
+            </w:r>
+          </w:p>
+        </w:tc>
+        <w:tc>
+          <w:tcPr>
             <w:tcW w:w="1620" w:type="dxa"/>
           </w:tcPr>
           <w:p>
@@ -13631,52 +13890,12 @@
               </w:pBdr>
               <w:spacing w:before="100" w:after="100"/>
               <w:ind w:left="100" w:right="100"/>
-              <w:rPr>
-                <w:iCs w:val="0"/>
-                <w:sz w:val="20"/>
-                <w:szCs w:val="20"/>
-              </w:rPr>
-            </w:pPr>
-            <w:r>
-              <w:rPr>
-                <w:rFonts w:ascii="Arial" w:eastAsia="Arial" w:hAnsi="Arial" w:cs="Arial"/>
-                <w:color w:val="000000"/>
-                <w:sz w:val="22"/>
-                <w:szCs w:val="22"/>
-              </w:rPr>
-              <w:t>Vitamins and Supplements</w:t>
-            </w:r>
-          </w:p>
-        </w:tc>
-        <w:tc>
-          <w:tcPr>
-            <w:tcW w:w="1710" w:type="dxa"/>
-          </w:tcPr>
-          <w:p>
-            <w:pPr>
-              <w:pBdr>
-                <w:top w:val="none" w:sz="0" w:space="0" w:color="000000"/>
-                <w:left w:val="none" w:sz="0" w:space="0" w:color="000000"/>
-                <w:bottom w:val="none" w:sz="0" w:space="0" w:color="000000"/>
-                <w:right w:val="none" w:sz="0" w:space="0" w:color="000000"/>
-              </w:pBdr>
-              <w:spacing w:before="100" w:after="100"/>
-              <w:ind w:left="100" w:right="100"/>
-              <w:cnfStyle w:val="000000100000" w:firstRow="0" w:lastRow="0" w:firstColumn="0" w:lastColumn="0" w:oddVBand="0" w:evenVBand="0" w:oddHBand="1" w:evenHBand="0" w:firstRowFirstColumn="0" w:firstRowLastColumn="0" w:lastRowFirstColumn="0" w:lastRowLastColumn="0"/>
-              <w:rPr>
-                <w:sz w:val="20"/>
-                <w:szCs w:val="20"/>
-              </w:rPr>
-            </w:pPr>
-            <w:r>
-              <w:rPr>
-                <w:rFonts w:ascii="Arial" w:eastAsia="Arial" w:hAnsi="Arial" w:cs="Arial"/>
-                <w:color w:val="000000"/>
-                <w:sz w:val="22"/>
-                <w:szCs w:val="22"/>
-              </w:rPr>
-              <w:t>TRUE</w:t>
-            </w:r>
+              <w:cnfStyle w:val="000000100000" w:firstRow="0" w:lastRow="0" w:firstColumn="0" w:lastColumn="0" w:oddVBand="0" w:evenVBand="0" w:oddHBand="1" w:evenHBand="0" w:firstRowFirstColumn="0" w:firstRowLastColumn="0" w:lastRowFirstColumn="0" w:lastRowLastColumn="0"/>
+              <w:rPr>
+                <w:sz w:val="20"/>
+                <w:szCs w:val="20"/>
+              </w:rPr>
+            </w:pPr>
           </w:p>
         </w:tc>
         <w:tc>
@@ -13779,29 +13998,6 @@
               </w:pBdr>
               <w:spacing w:before="100" w:after="100"/>
               <w:ind w:left="100" w:right="100"/>
-              <w:cnfStyle w:val="000000100000" w:firstRow="0" w:lastRow="0" w:firstColumn="0" w:lastColumn="0" w:oddVBand="0" w:evenVBand="0" w:oddHBand="1" w:evenHBand="0" w:firstRowFirstColumn="0" w:firstRowLastColumn="0" w:lastRowFirstColumn="0" w:lastRowLastColumn="0"/>
-              <w:rPr>
-                <w:sz w:val="20"/>
-                <w:szCs w:val="20"/>
-              </w:rPr>
-            </w:pPr>
-          </w:p>
-        </w:tc>
-        <w:tc>
-          <w:tcPr>
-            <w:tcW w:w="1530" w:type="dxa"/>
-          </w:tcPr>
-          <w:p>
-            <w:pPr>
-              <w:pBdr>
-                <w:top w:val="none" w:sz="0" w:space="0" w:color="000000"/>
-                <w:left w:val="none" w:sz="0" w:space="0" w:color="000000"/>
-                <w:bottom w:val="none" w:sz="0" w:space="0" w:color="000000"/>
-                <w:right w:val="none" w:sz="0" w:space="0" w:color="000000"/>
-              </w:pBdr>
-              <w:spacing w:before="100" w:after="100"/>
-              <w:ind w:left="100" w:right="100"/>
-              <w:jc w:val="right"/>
               <w:cnfStyle w:val="000000100000" w:firstRow="0" w:lastRow="0" w:firstColumn="0" w:lastColumn="0" w:oddVBand="0" w:evenVBand="0" w:oddHBand="1" w:evenHBand="0" w:firstRowFirstColumn="0" w:firstRowLastColumn="0" w:lastRowFirstColumn="0" w:lastRowLastColumn="0"/>
               <w:rPr>
                 <w:sz w:val="20"/>
@@ -13815,6 +14011,37 @@
         <w:tc>
           <w:tcPr>
             <w:cnfStyle w:val="001000000000" w:firstRow="0" w:lastRow="0" w:firstColumn="1" w:lastColumn="0" w:oddVBand="0" w:evenVBand="0" w:oddHBand="0" w:evenHBand="0" w:firstRowFirstColumn="0" w:firstRowLastColumn="0" w:lastRowFirstColumn="0" w:lastRowLastColumn="0"/>
+            <w:tcW w:w="1710" w:type="dxa"/>
+          </w:tcPr>
+          <w:p>
+            <w:pPr>
+              <w:pBdr>
+                <w:top w:val="none" w:sz="0" w:space="0" w:color="000000"/>
+                <w:left w:val="none" w:sz="0" w:space="0" w:color="000000"/>
+                <w:bottom w:val="none" w:sz="0" w:space="0" w:color="000000"/>
+                <w:right w:val="none" w:sz="0" w:space="0" w:color="000000"/>
+              </w:pBdr>
+              <w:spacing w:before="100" w:after="100"/>
+              <w:ind w:left="100" w:right="100"/>
+              <w:rPr>
+                <w:iCs w:val="0"/>
+                <w:sz w:val="20"/>
+                <w:szCs w:val="20"/>
+              </w:rPr>
+            </w:pPr>
+            <w:r>
+              <w:rPr>
+                <w:rFonts w:ascii="Arial" w:eastAsia="Arial" w:hAnsi="Arial" w:cs="Arial"/>
+                <w:color w:val="000000"/>
+                <w:sz w:val="22"/>
+                <w:szCs w:val="22"/>
+              </w:rPr>
+              <w:t>Other Lipid-Lowering Medication</w:t>
+            </w:r>
+          </w:p>
+        </w:tc>
+        <w:tc>
+          <w:tcPr>
             <w:tcW w:w="1620" w:type="dxa"/>
           </w:tcPr>
           <w:p>
@@ -13826,54 +14053,13 @@
                 <w:right w:val="none" w:sz="0" w:space="0" w:color="000000"/>
               </w:pBdr>
               <w:spacing w:before="100" w:after="100"/>
-              <w:ind w:left="100" w:right="100"/>
-              <w:rPr>
-                <w:iCs w:val="0"/>
-                <w:sz w:val="20"/>
-                <w:szCs w:val="20"/>
-              </w:rPr>
-            </w:pPr>
-            <w:r>
-              <w:rPr>
-                <w:rFonts w:ascii="Arial" w:eastAsia="Arial" w:hAnsi="Arial" w:cs="Arial"/>
-                <w:color w:val="000000"/>
-                <w:sz w:val="22"/>
-                <w:szCs w:val="22"/>
-              </w:rPr>
-              <w:lastRenderedPageBreak/>
-              <w:t>Other Lipid-Lowering Medication</w:t>
-            </w:r>
-          </w:p>
-        </w:tc>
-        <w:tc>
-          <w:tcPr>
-            <w:tcW w:w="1710" w:type="dxa"/>
-          </w:tcPr>
-          <w:p>
-            <w:pPr>
-              <w:pBdr>
-                <w:top w:val="none" w:sz="0" w:space="0" w:color="000000"/>
-                <w:left w:val="none" w:sz="0" w:space="0" w:color="000000"/>
-                <w:bottom w:val="none" w:sz="0" w:space="0" w:color="000000"/>
-                <w:right w:val="none" w:sz="0" w:space="0" w:color="000000"/>
-              </w:pBdr>
-              <w:spacing w:before="100" w:after="100"/>
-              <w:ind w:left="100" w:right="100"/>
+              <w:ind w:right="100"/>
               <w:cnfStyle w:val="000000000000" w:firstRow="0" w:lastRow="0" w:firstColumn="0" w:lastColumn="0" w:oddVBand="0" w:evenVBand="0" w:oddHBand="0" w:evenHBand="0" w:firstRowFirstColumn="0" w:firstRowLastColumn="0" w:lastRowFirstColumn="0" w:lastRowLastColumn="0"/>
               <w:rPr>
                 <w:sz w:val="20"/>
                 <w:szCs w:val="20"/>
               </w:rPr>
             </w:pPr>
-            <w:r>
-              <w:rPr>
-                <w:rFonts w:ascii="Arial" w:eastAsia="Arial" w:hAnsi="Arial" w:cs="Arial"/>
-                <w:color w:val="000000"/>
-                <w:sz w:val="22"/>
-                <w:szCs w:val="22"/>
-              </w:rPr>
-              <w:t>TRUE</w:t>
-            </w:r>
           </w:p>
         </w:tc>
         <w:tc>
@@ -13976,29 +14162,6 @@
               </w:pBdr>
               <w:spacing w:before="100" w:after="100"/>
               <w:ind w:left="100" w:right="100"/>
-              <w:cnfStyle w:val="000000000000" w:firstRow="0" w:lastRow="0" w:firstColumn="0" w:lastColumn="0" w:oddVBand="0" w:evenVBand="0" w:oddHBand="0" w:evenHBand="0" w:firstRowFirstColumn="0" w:firstRowLastColumn="0" w:lastRowFirstColumn="0" w:lastRowLastColumn="0"/>
-              <w:rPr>
-                <w:sz w:val="20"/>
-                <w:szCs w:val="20"/>
-              </w:rPr>
-            </w:pPr>
-          </w:p>
-        </w:tc>
-        <w:tc>
-          <w:tcPr>
-            <w:tcW w:w="1530" w:type="dxa"/>
-          </w:tcPr>
-          <w:p>
-            <w:pPr>
-              <w:pBdr>
-                <w:top w:val="none" w:sz="0" w:space="0" w:color="000000"/>
-                <w:left w:val="none" w:sz="0" w:space="0" w:color="000000"/>
-                <w:bottom w:val="none" w:sz="0" w:space="0" w:color="000000"/>
-                <w:right w:val="none" w:sz="0" w:space="0" w:color="000000"/>
-              </w:pBdr>
-              <w:spacing w:before="100" w:after="100"/>
-              <w:ind w:left="100" w:right="100"/>
-              <w:jc w:val="right"/>
               <w:cnfStyle w:val="000000000000" w:firstRow="0" w:lastRow="0" w:firstColumn="0" w:lastColumn="0" w:oddVBand="0" w:evenVBand="0" w:oddHBand="0" w:evenHBand="0" w:firstRowFirstColumn="0" w:firstRowLastColumn="0" w:lastRowFirstColumn="0" w:lastRowLastColumn="0"/>
               <w:rPr>
                 <w:sz w:val="20"/>

</xml_diff>